<commit_message>
Criar o arquivo em PDF para conclusão das dicas
</commit_message>
<xml_diff>
--- a/Curso Gestão Ágil/Dicas.docx
+++ b/Curso Gestão Ágil/Dicas.docx
@@ -1261,7 +1261,7 @@
                 <w:noProof/>
                 <w:webHidden/>
               </w:rPr>
-              <w:t>9</w:t>
+              <w:t>11</w:t>
             </w:r>
             <w:r>
               <w:rPr>
@@ -1333,7 +1333,7 @@
                 <w:noProof/>
                 <w:webHidden/>
               </w:rPr>
-              <w:t>9</w:t>
+              <w:t>11</w:t>
             </w:r>
             <w:r>
               <w:rPr>
@@ -1405,7 +1405,7 @@
                 <w:noProof/>
                 <w:webHidden/>
               </w:rPr>
-              <w:t>9</w:t>
+              <w:t>11</w:t>
             </w:r>
             <w:r>
               <w:rPr>
@@ -1477,7 +1477,7 @@
                 <w:noProof/>
                 <w:webHidden/>
               </w:rPr>
-              <w:t>9</w:t>
+              <w:t>11</w:t>
             </w:r>
             <w:r>
               <w:rPr>
@@ -1549,7 +1549,7 @@
                 <w:noProof/>
                 <w:webHidden/>
               </w:rPr>
-              <w:t>10</w:t>
+              <w:t>11</w:t>
             </w:r>
             <w:r>
               <w:rPr>
@@ -1621,7 +1621,7 @@
                 <w:noProof/>
                 <w:webHidden/>
               </w:rPr>
-              <w:t>10</w:t>
+              <w:t>12</w:t>
             </w:r>
             <w:r>
               <w:rPr>
@@ -1693,7 +1693,7 @@
                 <w:noProof/>
                 <w:webHidden/>
               </w:rPr>
-              <w:t>10</w:t>
+              <w:t>12</w:t>
             </w:r>
             <w:r>
               <w:rPr>
@@ -1765,7 +1765,7 @@
                 <w:noProof/>
                 <w:webHidden/>
               </w:rPr>
-              <w:t>10</w:t>
+              <w:t>12</w:t>
             </w:r>
             <w:r>
               <w:rPr>
@@ -1837,7 +1837,7 @@
                 <w:noProof/>
                 <w:webHidden/>
               </w:rPr>
-              <w:t>11</w:t>
+              <w:t>12</w:t>
             </w:r>
             <w:r>
               <w:rPr>
@@ -1909,7 +1909,7 @@
                 <w:noProof/>
                 <w:webHidden/>
               </w:rPr>
-              <w:t>11</w:t>
+              <w:t>12</w:t>
             </w:r>
             <w:r>
               <w:rPr>
@@ -1981,7 +1981,7 @@
                 <w:noProof/>
                 <w:webHidden/>
               </w:rPr>
-              <w:t>11</w:t>
+              <w:t>12</w:t>
             </w:r>
             <w:r>
               <w:rPr>
@@ -2053,7 +2053,7 @@
                 <w:noProof/>
                 <w:webHidden/>
               </w:rPr>
-              <w:t>12</w:t>
+              <w:t>14</w:t>
             </w:r>
             <w:r>
               <w:rPr>
@@ -2125,7 +2125,7 @@
                 <w:noProof/>
                 <w:webHidden/>
               </w:rPr>
-              <w:t>12</w:t>
+              <w:t>14</w:t>
             </w:r>
             <w:r>
               <w:rPr>
@@ -2197,7 +2197,7 @@
                 <w:noProof/>
                 <w:webHidden/>
               </w:rPr>
-              <w:t>12</w:t>
+              <w:t>14</w:t>
             </w:r>
             <w:r>
               <w:rPr>
@@ -2269,7 +2269,7 @@
                 <w:noProof/>
                 <w:webHidden/>
               </w:rPr>
-              <w:t>13</w:t>
+              <w:t>15</w:t>
             </w:r>
             <w:r>
               <w:rPr>
@@ -2341,7 +2341,7 @@
                 <w:noProof/>
                 <w:webHidden/>
               </w:rPr>
-              <w:t>13</w:t>
+              <w:t>15</w:t>
             </w:r>
             <w:r>
               <w:rPr>
@@ -2413,7 +2413,7 @@
                 <w:noProof/>
                 <w:webHidden/>
               </w:rPr>
-              <w:t>13</w:t>
+              <w:t>15</w:t>
             </w:r>
             <w:r>
               <w:rPr>
@@ -2485,7 +2485,7 @@
                 <w:noProof/>
                 <w:webHidden/>
               </w:rPr>
-              <w:t>13</w:t>
+              <w:t>15</w:t>
             </w:r>
             <w:r>
               <w:rPr>
@@ -2557,7 +2557,7 @@
                 <w:noProof/>
                 <w:webHidden/>
               </w:rPr>
-              <w:t>13</w:t>
+              <w:t>15</w:t>
             </w:r>
             <w:r>
               <w:rPr>
@@ -2629,7 +2629,7 @@
                 <w:noProof/>
                 <w:webHidden/>
               </w:rPr>
-              <w:t>13</w:t>
+              <w:t>15</w:t>
             </w:r>
             <w:r>
               <w:rPr>
@@ -2701,7 +2701,7 @@
                 <w:noProof/>
                 <w:webHidden/>
               </w:rPr>
-              <w:t>13</w:t>
+              <w:t>15</w:t>
             </w:r>
             <w:r>
               <w:rPr>
@@ -2773,7 +2773,7 @@
                 <w:noProof/>
                 <w:webHidden/>
               </w:rPr>
-              <w:t>14</w:t>
+              <w:t>16</w:t>
             </w:r>
             <w:r>
               <w:rPr>
@@ -2845,7 +2845,7 @@
                 <w:noProof/>
                 <w:webHidden/>
               </w:rPr>
-              <w:t>14</w:t>
+              <w:t>16</w:t>
             </w:r>
             <w:r>
               <w:rPr>
@@ -2917,7 +2917,7 @@
                 <w:noProof/>
                 <w:webHidden/>
               </w:rPr>
-              <w:t>14</w:t>
+              <w:t>16</w:t>
             </w:r>
             <w:r>
               <w:rPr>
@@ -2989,7 +2989,7 @@
                 <w:noProof/>
                 <w:webHidden/>
               </w:rPr>
-              <w:t>14</w:t>
+              <w:t>16</w:t>
             </w:r>
             <w:r>
               <w:rPr>
@@ -3061,7 +3061,7 @@
                 <w:noProof/>
                 <w:webHidden/>
               </w:rPr>
-              <w:t>14</w:t>
+              <w:t>16</w:t>
             </w:r>
             <w:r>
               <w:rPr>
@@ -3133,7 +3133,7 @@
                 <w:noProof/>
                 <w:webHidden/>
               </w:rPr>
-              <w:t>14</w:t>
+              <w:t>16</w:t>
             </w:r>
             <w:r>
               <w:rPr>
@@ -3205,7 +3205,7 @@
                 <w:noProof/>
                 <w:webHidden/>
               </w:rPr>
-              <w:t>15</w:t>
+              <w:t>17</w:t>
             </w:r>
             <w:r>
               <w:rPr>
@@ -3277,7 +3277,7 @@
                 <w:noProof/>
                 <w:webHidden/>
               </w:rPr>
-              <w:t>15</w:t>
+              <w:t>17</w:t>
             </w:r>
             <w:r>
               <w:rPr>
@@ -3349,7 +3349,7 @@
                 <w:noProof/>
                 <w:webHidden/>
               </w:rPr>
-              <w:t>15</w:t>
+              <w:t>17</w:t>
             </w:r>
             <w:r>
               <w:rPr>
@@ -3421,7 +3421,7 @@
                 <w:noProof/>
                 <w:webHidden/>
               </w:rPr>
-              <w:t>15</w:t>
+              <w:t>17</w:t>
             </w:r>
             <w:r>
               <w:rPr>
@@ -3493,7 +3493,7 @@
                 <w:noProof/>
                 <w:webHidden/>
               </w:rPr>
-              <w:t>15</w:t>
+              <w:t>17</w:t>
             </w:r>
             <w:r>
               <w:rPr>
@@ -3565,7 +3565,7 @@
                 <w:noProof/>
                 <w:webHidden/>
               </w:rPr>
-              <w:t>15</w:t>
+              <w:t>17</w:t>
             </w:r>
             <w:r>
               <w:rPr>
@@ -3637,7 +3637,7 @@
                 <w:noProof/>
                 <w:webHidden/>
               </w:rPr>
-              <w:t>15</w:t>
+              <w:t>17</w:t>
             </w:r>
             <w:r>
               <w:rPr>
@@ -3709,7 +3709,7 @@
                 <w:noProof/>
                 <w:webHidden/>
               </w:rPr>
-              <w:t>16</w:t>
+              <w:t>18</w:t>
             </w:r>
             <w:r>
               <w:rPr>
@@ -3781,7 +3781,7 @@
                 <w:noProof/>
                 <w:webHidden/>
               </w:rPr>
-              <w:t>16</w:t>
+              <w:t>18</w:t>
             </w:r>
             <w:r>
               <w:rPr>
@@ -3853,7 +3853,7 @@
                 <w:noProof/>
                 <w:webHidden/>
               </w:rPr>
-              <w:t>16</w:t>
+              <w:t>18</w:t>
             </w:r>
             <w:r>
               <w:rPr>
@@ -3925,7 +3925,7 @@
                 <w:noProof/>
                 <w:webHidden/>
               </w:rPr>
-              <w:t>16</w:t>
+              <w:t>18</w:t>
             </w:r>
             <w:r>
               <w:rPr>
@@ -3997,7 +3997,7 @@
                 <w:noProof/>
                 <w:webHidden/>
               </w:rPr>
-              <w:t>17</w:t>
+              <w:t>19</w:t>
             </w:r>
             <w:r>
               <w:rPr>
@@ -4069,7 +4069,7 @@
                 <w:noProof/>
                 <w:webHidden/>
               </w:rPr>
-              <w:t>17</w:t>
+              <w:t>19</w:t>
             </w:r>
             <w:r>
               <w:rPr>
@@ -4141,7 +4141,7 @@
                 <w:noProof/>
                 <w:webHidden/>
               </w:rPr>
-              <w:t>17</w:t>
+              <w:t>19</w:t>
             </w:r>
             <w:r>
               <w:rPr>
@@ -4213,7 +4213,7 @@
                 <w:noProof/>
                 <w:webHidden/>
               </w:rPr>
-              <w:t>18</w:t>
+              <w:t>20</w:t>
             </w:r>
             <w:r>
               <w:rPr>
@@ -4285,7 +4285,7 @@
                 <w:noProof/>
                 <w:webHidden/>
               </w:rPr>
-              <w:t>18</w:t>
+              <w:t>20</w:t>
             </w:r>
             <w:r>
               <w:rPr>
@@ -4357,7 +4357,7 @@
                 <w:noProof/>
                 <w:webHidden/>
               </w:rPr>
-              <w:t>18</w:t>
+              <w:t>20</w:t>
             </w:r>
             <w:r>
               <w:rPr>
@@ -4429,7 +4429,7 @@
                 <w:noProof/>
                 <w:webHidden/>
               </w:rPr>
-              <w:t>19</w:t>
+              <w:t>21</w:t>
             </w:r>
             <w:r>
               <w:rPr>
@@ -4501,7 +4501,7 @@
                 <w:noProof/>
                 <w:webHidden/>
               </w:rPr>
-              <w:t>19</w:t>
+              <w:t>21</w:t>
             </w:r>
             <w:r>
               <w:rPr>
@@ -4573,7 +4573,7 @@
                 <w:noProof/>
                 <w:webHidden/>
               </w:rPr>
-              <w:t>19</w:t>
+              <w:t>21</w:t>
             </w:r>
             <w:r>
               <w:rPr>
@@ -4645,7 +4645,7 @@
                 <w:noProof/>
                 <w:webHidden/>
               </w:rPr>
-              <w:t>20</w:t>
+              <w:t>22</w:t>
             </w:r>
             <w:r>
               <w:rPr>
@@ -4717,7 +4717,7 @@
                 <w:noProof/>
                 <w:webHidden/>
               </w:rPr>
-              <w:t>20</w:t>
+              <w:t>22</w:t>
             </w:r>
             <w:r>
               <w:rPr>
@@ -4789,7 +4789,7 @@
                 <w:noProof/>
                 <w:webHidden/>
               </w:rPr>
-              <w:t>20</w:t>
+              <w:t>22</w:t>
             </w:r>
             <w:r>
               <w:rPr>
@@ -4861,7 +4861,7 @@
                 <w:noProof/>
                 <w:webHidden/>
               </w:rPr>
-              <w:t>20</w:t>
+              <w:t>22</w:t>
             </w:r>
             <w:r>
               <w:rPr>
@@ -4933,7 +4933,7 @@
                 <w:noProof/>
                 <w:webHidden/>
               </w:rPr>
-              <w:t>20</w:t>
+              <w:t>22</w:t>
             </w:r>
             <w:r>
               <w:rPr>
@@ -5005,7 +5005,7 @@
                 <w:noProof/>
                 <w:webHidden/>
               </w:rPr>
-              <w:t>20</w:t>
+              <w:t>22</w:t>
             </w:r>
             <w:r>
               <w:rPr>
@@ -5077,7 +5077,7 @@
                 <w:noProof/>
                 <w:webHidden/>
               </w:rPr>
-              <w:t>21</w:t>
+              <w:t>23</w:t>
             </w:r>
             <w:r>
               <w:rPr>
@@ -5149,7 +5149,7 @@
                 <w:noProof/>
                 <w:webHidden/>
               </w:rPr>
-              <w:t>21</w:t>
+              <w:t>23</w:t>
             </w:r>
             <w:r>
               <w:rPr>
@@ -5221,7 +5221,7 @@
                 <w:noProof/>
                 <w:webHidden/>
               </w:rPr>
-              <w:t>22</w:t>
+              <w:t>24</w:t>
             </w:r>
             <w:r>
               <w:rPr>
@@ -5293,7 +5293,7 @@
                 <w:noProof/>
                 <w:webHidden/>
               </w:rPr>
-              <w:t>22</w:t>
+              <w:t>24</w:t>
             </w:r>
             <w:r>
               <w:rPr>
@@ -5365,7 +5365,7 @@
                 <w:noProof/>
                 <w:webHidden/>
               </w:rPr>
-              <w:t>22</w:t>
+              <w:t>24</w:t>
             </w:r>
             <w:r>
               <w:rPr>
@@ -5437,7 +5437,7 @@
                 <w:noProof/>
                 <w:webHidden/>
               </w:rPr>
-              <w:t>23</w:t>
+              <w:t>25</w:t>
             </w:r>
             <w:r>
               <w:rPr>
@@ -5509,7 +5509,7 @@
                 <w:noProof/>
                 <w:webHidden/>
               </w:rPr>
-              <w:t>23</w:t>
+              <w:t>25</w:t>
             </w:r>
             <w:r>
               <w:rPr>
@@ -5581,7 +5581,7 @@
                 <w:noProof/>
                 <w:webHidden/>
               </w:rPr>
-              <w:t>23</w:t>
+              <w:t>25</w:t>
             </w:r>
             <w:r>
               <w:rPr>
@@ -5653,7 +5653,7 @@
                 <w:noProof/>
                 <w:webHidden/>
               </w:rPr>
-              <w:t>23</w:t>
+              <w:t>25</w:t>
             </w:r>
             <w:r>
               <w:rPr>
@@ -6029,17 +6029,8 @@
           <w:b/>
           <w:bCs/>
         </w:rPr>
-        <w:t xml:space="preserve">Equipes </w:t>
-      </w:r>
-      <w:proofErr w:type="gramStart"/>
-      <w:r>
-        <w:rPr>
-          <w:b/>
-          <w:bCs/>
-        </w:rPr>
-        <w:t>Auto-Organizadas</w:t>
-      </w:r>
-      <w:proofErr w:type="gramEnd"/>
+        <w:t>Equipes Auto-Organizadas</w:t>
+      </w:r>
     </w:p>
     <w:p>
       <w:pPr>
@@ -6133,21 +6124,7 @@
         <w:rPr>
           <w:lang w:val="en-US"/>
         </w:rPr>
-        <w:t xml:space="preserve"> (Sprints, Daily Meetings, </w:t>
-      </w:r>
-      <w:proofErr w:type="spellStart"/>
-      <w:r>
-        <w:rPr>
-          <w:lang w:val="en-US"/>
-        </w:rPr>
-        <w:t>Retrospectivas</w:t>
-      </w:r>
-      <w:proofErr w:type="spellEnd"/>
-      <w:r>
-        <w:rPr>
-          <w:lang w:val="en-US"/>
-        </w:rPr>
-        <w:t>)</w:t>
+        <w:t> (Sprints, Daily Meetings, Retrospectivas)</w:t>
       </w:r>
     </w:p>
     <w:p>
@@ -6158,7 +6135,6 @@
         </w:numPr>
         <w:spacing w:before="100" w:after="200" w:line="276" w:lineRule="auto"/>
       </w:pPr>
-      <w:proofErr w:type="spellStart"/>
       <w:r>
         <w:rPr>
           <w:b/>
@@ -6166,7 +6142,6 @@
         </w:rPr>
         <w:t>Kanban</w:t>
       </w:r>
-      <w:proofErr w:type="spellEnd"/>
       <w:r>
         <w:t> (Visualização do fluxo de trabalho, limites de WIP)</w:t>
       </w:r>
@@ -6675,17 +6650,8 @@
           <w:b/>
           <w:bCs/>
         </w:rPr>
-        <w:t>Daily Stand-</w:t>
-      </w:r>
-      <w:proofErr w:type="spellStart"/>
-      <w:r>
-        <w:rPr>
-          <w:b/>
-          <w:bCs/>
-        </w:rPr>
-        <w:t>ups</w:t>
-      </w:r>
-      <w:proofErr w:type="spellEnd"/>
+        <w:t>Daily Stand-ups</w:t>
+      </w:r>
       <w:r>
         <w:t> (Scrum)</w:t>
       </w:r>
@@ -6697,31 +6663,13 @@
           <w:numId w:val="4"/>
         </w:numPr>
       </w:pPr>
-      <w:proofErr w:type="spellStart"/>
-      <w:r>
-        <w:rPr>
-          <w:b/>
-          <w:bCs/>
-        </w:rPr>
-        <w:t>Pair</w:t>
-      </w:r>
-      <w:proofErr w:type="spellEnd"/>
-      <w:r>
-        <w:rPr>
-          <w:b/>
-          <w:bCs/>
-        </w:rPr>
-        <w:t xml:space="preserve"> </w:t>
-      </w:r>
-      <w:proofErr w:type="spellStart"/>
-      <w:r>
-        <w:rPr>
-          <w:b/>
-          <w:bCs/>
-        </w:rPr>
-        <w:t>Programming</w:t>
-      </w:r>
-      <w:proofErr w:type="spellEnd"/>
+      <w:r>
+        <w:rPr>
+          <w:b/>
+          <w:bCs/>
+        </w:rPr>
+        <w:t>Pair Programming</w:t>
+      </w:r>
       <w:r>
         <w:t> (XP)</w:t>
       </w:r>
@@ -6766,7 +6714,6 @@
           <w:numId w:val="4"/>
         </w:numPr>
       </w:pPr>
-      <w:proofErr w:type="spellStart"/>
       <w:r>
         <w:rPr>
           <w:b/>
@@ -6774,7 +6721,6 @@
         </w:rPr>
         <w:t>Kanban</w:t>
       </w:r>
-      <w:proofErr w:type="spellEnd"/>
       <w:r>
         <w:t> (fluxo contínuo)</w:t>
       </w:r>
@@ -6801,31 +6747,13 @@
           <w:numId w:val="4"/>
         </w:numPr>
       </w:pPr>
-      <w:proofErr w:type="spellStart"/>
-      <w:r>
-        <w:rPr>
-          <w:b/>
-          <w:bCs/>
-        </w:rPr>
-        <w:t>Product</w:t>
-      </w:r>
-      <w:proofErr w:type="spellEnd"/>
-      <w:r>
-        <w:rPr>
-          <w:b/>
-          <w:bCs/>
-        </w:rPr>
-        <w:t xml:space="preserve"> </w:t>
-      </w:r>
-      <w:proofErr w:type="spellStart"/>
-      <w:r>
-        <w:rPr>
-          <w:b/>
-          <w:bCs/>
-        </w:rPr>
-        <w:t>Owner</w:t>
-      </w:r>
-      <w:proofErr w:type="spellEnd"/>
+      <w:r>
+        <w:rPr>
+          <w:b/>
+          <w:bCs/>
+        </w:rPr>
+        <w:t>Product Owner</w:t>
+      </w:r>
       <w:r>
         <w:t> (Scrum)</w:t>
       </w:r>
@@ -7062,17 +6990,8 @@
           <w:b/>
           <w:bCs/>
         </w:rPr>
-        <w:t xml:space="preserve">Lean </w:t>
-      </w:r>
-      <w:proofErr w:type="spellStart"/>
-      <w:r>
-        <w:rPr>
-          <w:b/>
-          <w:bCs/>
-        </w:rPr>
-        <w:t>Thinking</w:t>
-      </w:r>
-      <w:proofErr w:type="spellEnd"/>
+        <w:t>Lean Thinking</w:t>
+      </w:r>
       <w:r>
         <w:t> (pensamento enxuto), mas com adaptações para o desenvolvimento de software.</w:t>
       </w:r>
@@ -7314,15 +7233,7 @@
               <w:t>contínuo</w:t>
             </w:r>
             <w:r>
-              <w:t xml:space="preserve"> de produção (ex.: </w:t>
-            </w:r>
-            <w:proofErr w:type="spellStart"/>
-            <w:r>
-              <w:t>Kanban</w:t>
-            </w:r>
-            <w:proofErr w:type="spellEnd"/>
-            <w:r>
-              <w:t>).</w:t>
+              <w:t> de produção (ex.: Kanban).</w:t>
             </w:r>
           </w:p>
         </w:tc>
@@ -7624,21 +7535,7 @@
         <w:rPr>
           <w:lang w:val="en-US"/>
         </w:rPr>
-        <w:t>Kanban (Lean) vs. Scrum (</w:t>
-      </w:r>
-      <w:proofErr w:type="spellStart"/>
-      <w:r>
-        <w:rPr>
-          <w:lang w:val="en-US"/>
-        </w:rPr>
-        <w:t>Ágil</w:t>
-      </w:r>
-      <w:proofErr w:type="spellEnd"/>
-      <w:r>
-        <w:rPr>
-          <w:lang w:val="en-US"/>
-        </w:rPr>
-        <w:t>):</w:t>
+        <w:t>Kanban (Lean) vs. Scrum (Ágil):</w:t>
       </w:r>
     </w:p>
     <w:p>
@@ -7648,7 +7545,6 @@
           <w:numId w:val="8"/>
         </w:numPr>
       </w:pPr>
-      <w:proofErr w:type="spellStart"/>
       <w:r>
         <w:rPr>
           <w:b/>
@@ -7656,7 +7552,6 @@
         </w:rPr>
         <w:t>Kanban</w:t>
       </w:r>
-      <w:proofErr w:type="spellEnd"/>
       <w:r>
         <w:t>: Fluxo contínuo (entregas diárias/semanais).</w:t>
       </w:r>
@@ -7762,15 +7657,7 @@
       </w:pPr>
       <w:bookmarkStart w:id="9" w:name="_Toc200547640"/>
       <w:r>
-        <w:t xml:space="preserve">4. Diferenças Práticas entre </w:t>
-      </w:r>
-      <w:proofErr w:type="spellStart"/>
-      <w:r>
-        <w:t>Kanban</w:t>
-      </w:r>
-      <w:proofErr w:type="spellEnd"/>
-      <w:r>
-        <w:t xml:space="preserve"> e Scrum</w:t>
+        <w:t>4. Diferenças Práticas entre Kanban e Scrum</w:t>
       </w:r>
       <w:bookmarkEnd w:id="9"/>
     </w:p>
@@ -7818,21 +7705,12 @@
                 <w:bCs/>
               </w:rPr>
             </w:pPr>
-            <w:proofErr w:type="spellStart"/>
             <w:r>
               <w:rPr>
                 <w:b/>
                 <w:bCs/>
               </w:rPr>
-              <w:t>Kanban</w:t>
-            </w:r>
-            <w:proofErr w:type="spellEnd"/>
-            <w:r>
-              <w:rPr>
-                <w:b/>
-                <w:bCs/>
-              </w:rPr>
-              <w:t xml:space="preserve"> (Lean)</w:t>
+              <w:t>Kanban (Lean)</w:t>
             </w:r>
           </w:p>
         </w:tc>
@@ -8035,13 +7913,8 @@
             <w:hideMark/>
           </w:tcPr>
           <w:p>
-            <w:proofErr w:type="spellStart"/>
-            <w:r>
-              <w:t>Timeboxing</w:t>
-            </w:r>
-            <w:proofErr w:type="spellEnd"/>
-            <w:r>
-              <w:t xml:space="preserve"> (tempo delimitado para tarefas).</w:t>
+            <w:r>
+              <w:t>Timeboxing (tempo delimitado para tarefas).</w:t>
             </w:r>
           </w:p>
         </w:tc>
@@ -8125,7 +7998,6 @@
           <w:numId w:val="9"/>
         </w:numPr>
       </w:pPr>
-      <w:proofErr w:type="spellStart"/>
       <w:r>
         <w:rPr>
           <w:b/>
@@ -8133,7 +8005,6 @@
         </w:rPr>
         <w:t>Kanban</w:t>
       </w:r>
-      <w:proofErr w:type="spellEnd"/>
       <w:r>
         <w:t> é mais alinhado ao Lean; </w:t>
       </w:r>
@@ -8590,13 +8461,8 @@
             <w:hideMark/>
           </w:tcPr>
           <w:p>
-            <w:proofErr w:type="spellStart"/>
-            <w:r>
-              <w:t>Kanban</w:t>
-            </w:r>
-            <w:proofErr w:type="spellEnd"/>
-            <w:r>
-              <w:t xml:space="preserve"> (adaptado do Lean para o contexto ágil).</w:t>
+            <w:r>
+              <w:t>Kanban (adaptado do Lean para o contexto ágil).</w:t>
             </w:r>
           </w:p>
         </w:tc>
@@ -8799,15 +8665,7 @@
         </w:numPr>
       </w:pPr>
       <w:r>
-        <w:t xml:space="preserve">Papéis (PO, Scrum Master, </w:t>
-      </w:r>
-      <w:proofErr w:type="spellStart"/>
-      <w:r>
-        <w:t>Dev</w:t>
-      </w:r>
-      <w:proofErr w:type="spellEnd"/>
-      <w:r>
-        <w:t xml:space="preserve"> Team).</w:t>
+        <w:t>Papéis (PO, Scrum Master, Dev Team).</w:t>
       </w:r>
     </w:p>
     <w:p>
@@ -8847,15 +8705,7 @@
         <w:t>Lacunas</w:t>
       </w:r>
       <w:r>
-        <w:t xml:space="preserve">: Não especifica como escrever </w:t>
-      </w:r>
-      <w:proofErr w:type="spellStart"/>
-      <w:r>
-        <w:t>user</w:t>
-      </w:r>
-      <w:proofErr w:type="spellEnd"/>
-      <w:r>
-        <w:t xml:space="preserve"> stories ou priorizar tarefas.</w:t>
+        <w:t>: Não especifica como escrever user stories ou priorizar tarefas.</w:t>
       </w:r>
     </w:p>
     <w:p>
@@ -8865,21 +8715,12 @@
           <w:numId w:val="10"/>
         </w:numPr>
       </w:pPr>
-      <w:proofErr w:type="spellStart"/>
-      <w:r>
-        <w:rPr>
-          <w:b/>
-          <w:bCs/>
-        </w:rPr>
-        <w:t>Kanban</w:t>
-      </w:r>
-      <w:proofErr w:type="spellEnd"/>
-      <w:r>
-        <w:rPr>
-          <w:b/>
-          <w:bCs/>
-        </w:rPr>
-        <w:t xml:space="preserve"> (Método)</w:t>
+      <w:r>
+        <w:rPr>
+          <w:b/>
+          <w:bCs/>
+        </w:rPr>
+        <w:t>Kanban (Método)</w:t>
       </w:r>
       <w:r>
         <w:t>:</w:t>
@@ -8937,23 +8778,7 @@
           <w:b/>
           <w:bCs/>
         </w:rPr>
-        <w:t xml:space="preserve">Extreme </w:t>
-      </w:r>
-      <w:proofErr w:type="spellStart"/>
-      <w:r>
-        <w:rPr>
-          <w:b/>
-          <w:bCs/>
-        </w:rPr>
-        <w:t>Programming</w:t>
-      </w:r>
-      <w:proofErr w:type="spellEnd"/>
-      <w:r>
-        <w:rPr>
-          <w:b/>
-          <w:bCs/>
-        </w:rPr>
-        <w:t xml:space="preserve"> - XP (Metodologia)</w:t>
+        <w:t>Extreme Programming - XP (Metodologia)</w:t>
       </w:r>
       <w:r>
         <w:t>:</w:t>
@@ -8967,39 +8792,7 @@
         </w:numPr>
       </w:pPr>
       <w:r>
-        <w:t>Práticas específicas (</w:t>
-      </w:r>
-      <w:proofErr w:type="spellStart"/>
-      <w:r>
-        <w:t>Pair</w:t>
-      </w:r>
-      <w:proofErr w:type="spellEnd"/>
-      <w:r>
-        <w:t xml:space="preserve"> </w:t>
-      </w:r>
-      <w:proofErr w:type="spellStart"/>
-      <w:r>
-        <w:t>Programming</w:t>
-      </w:r>
-      <w:proofErr w:type="spellEnd"/>
-      <w:r>
-        <w:t xml:space="preserve">, TDD, </w:t>
-      </w:r>
-      <w:proofErr w:type="spellStart"/>
-      <w:r>
-        <w:t>Continuous</w:t>
-      </w:r>
-      <w:proofErr w:type="spellEnd"/>
-      <w:r>
-        <w:t xml:space="preserve"> </w:t>
-      </w:r>
-      <w:proofErr w:type="spellStart"/>
-      <w:r>
-        <w:t>Integration</w:t>
-      </w:r>
-      <w:proofErr w:type="spellEnd"/>
-      <w:r>
-        <w:t>).</w:t>
+        <w:t>Práticas específicas (Pair Programming, TDD, Continuous Integration).</w:t>
       </w:r>
     </w:p>
     <w:p>
@@ -9046,15 +8839,7 @@
         <w:t>Framework</w:t>
       </w:r>
       <w:r>
-        <w:t xml:space="preserve"> (Scrum, </w:t>
-      </w:r>
-      <w:proofErr w:type="spellStart"/>
-      <w:r>
-        <w:t>SAFe</w:t>
-      </w:r>
-      <w:proofErr w:type="spellEnd"/>
-      <w:r>
-        <w:t>): Quando você precisa de uma </w:t>
+        <w:t> (Scrum, SAFe): Quando você precisa de uma </w:t>
       </w:r>
       <w:r>
         <w:rPr>
@@ -9082,15 +8867,7 @@
         <w:t>Método</w:t>
       </w:r>
       <w:r>
-        <w:t> (</w:t>
-      </w:r>
-      <w:proofErr w:type="spellStart"/>
-      <w:r>
-        <w:t>Kanban</w:t>
-      </w:r>
-      <w:proofErr w:type="spellEnd"/>
-      <w:r>
-        <w:t>): Para abordagens </w:t>
+        <w:t> (Kanban): Para abordagens </w:t>
       </w:r>
       <w:r>
         <w:rPr>
@@ -9163,15 +8940,7 @@
         <w:t>Na prática</w:t>
       </w:r>
       <w:r>
-        <w:t xml:space="preserve">, os termos são frequentemente usados como sinônimos (ex.: "métodos ágeis" para Scrum, </w:t>
-      </w:r>
-      <w:proofErr w:type="spellStart"/>
-      <w:r>
-        <w:t>Kanban</w:t>
-      </w:r>
-      <w:proofErr w:type="spellEnd"/>
-      <w:r>
-        <w:t>, XP).</w:t>
+        <w:t>, os termos são frequentemente usados como sinônimos (ex.: "métodos ágeis" para Scrum, Kanban, XP).</w:t>
       </w:r>
     </w:p>
     <w:p>
@@ -9229,15 +8998,7 @@
         <w:t>Dica</w:t>
       </w:r>
       <w:r>
-        <w:t xml:space="preserve">: Em conversas informais, não é necessário detalhar as diferenças, mas em contextos profissionais (ex.: implementação de </w:t>
-      </w:r>
-      <w:proofErr w:type="spellStart"/>
-      <w:r>
-        <w:t>Agile</w:t>
-      </w:r>
-      <w:proofErr w:type="spellEnd"/>
-      <w:r>
-        <w:t>), a precisão é valiosa.</w:t>
+        <w:t>: Em conversas informais, não é necessário detalhar as diferenças, mas em contextos profissionais (ex.: implementação de Agile), a precisão é valiosa.</w:t>
       </w:r>
     </w:p>
     <w:p>
@@ -9269,7 +9030,6 @@
       <w:r>
         <w:t> (framework) ou </w:t>
       </w:r>
-      <w:proofErr w:type="spellStart"/>
       <w:r>
         <w:rPr>
           <w:b/>
@@ -9277,7 +9037,6 @@
         </w:rPr>
         <w:t>Kanban</w:t>
       </w:r>
-      <w:proofErr w:type="spellEnd"/>
       <w:r>
         <w:t> (método) conforme a necessidade do seu projeto.</w:t>
       </w:r>
@@ -9290,15 +9049,7 @@
         </w:numPr>
       </w:pPr>
       <w:r>
-        <w:t xml:space="preserve">Entender como combinar abordagens (ex.: </w:t>
-      </w:r>
-      <w:proofErr w:type="spellStart"/>
-      <w:r>
-        <w:t>Scrumban</w:t>
-      </w:r>
-      <w:proofErr w:type="spellEnd"/>
-      <w:r>
-        <w:t>).</w:t>
+        <w:t>Entender como combinar abordagens (ex.: Scrumban).</w:t>
       </w:r>
     </w:p>
     <w:p/>
@@ -9308,40 +9059,30 @@
         <w:pStyle w:val="Ttulo1"/>
       </w:pPr>
       <w:r>
-        <w:t xml:space="preserve">Resumo: Scrum vs. </w:t>
-      </w:r>
-      <w:proofErr w:type="spellStart"/>
-      <w:r>
+        <w:t>Resumo: Scrum vs. Kanban – Princípios e Práticas</w:t>
+      </w:r>
+    </w:p>
+    <w:p>
+      <w:r>
+        <w:t>O </w:t>
+      </w:r>
+      <w:r>
+        <w:rPr>
+          <w:b/>
+          <w:bCs/>
+        </w:rPr>
+        <w:t>Scrum</w:t>
+      </w:r>
+      <w:r>
+        <w:t> e o </w:t>
+      </w:r>
+      <w:r>
+        <w:rPr>
+          <w:b/>
+          <w:bCs/>
+        </w:rPr>
         <w:t>Kanban</w:t>
       </w:r>
-      <w:proofErr w:type="spellEnd"/>
-      <w:r>
-        <w:t xml:space="preserve"> – Princípios e Práticas</w:t>
-      </w:r>
-    </w:p>
-    <w:p>
-      <w:r>
-        <w:t>O </w:t>
-      </w:r>
-      <w:r>
-        <w:rPr>
-          <w:b/>
-          <w:bCs/>
-        </w:rPr>
-        <w:t>Scrum</w:t>
-      </w:r>
-      <w:r>
-        <w:t> e o </w:t>
-      </w:r>
-      <w:proofErr w:type="spellStart"/>
-      <w:r>
-        <w:rPr>
-          <w:b/>
-          <w:bCs/>
-        </w:rPr>
-        <w:t>Kanban</w:t>
-      </w:r>
-      <w:proofErr w:type="spellEnd"/>
       <w:r>
         <w:t> são métodos ágeis com objetivos similares (entregar valor com eficiência), mas diferem em estrutura e abordagem. Ambos promovem </w:t>
       </w:r>
@@ -9359,7 +9100,7 @@
     <w:p>
       <w:r>
         <w:pict w14:anchorId="41A5F564">
-          <v:rect id="_x0000_i1359" style="width:0;height:.75pt" o:hralign="center" o:hrstd="t" o:hrnoshade="t" o:hr="t" fillcolor="#f8faff" stroked="f"/>
+          <v:rect id="_x0000_i1036" style="width:0;height:.75pt" o:hralign="center" o:hrstd="t" o:hrnoshade="t" o:hr="t" fillcolor="#f8faff" stroked="f"/>
         </w:pict>
       </w:r>
     </w:p>
@@ -9485,7 +9226,6 @@
                 <w:bCs/>
               </w:rPr>
             </w:pPr>
-            <w:proofErr w:type="spellStart"/>
             <w:r>
               <w:rPr>
                 <w:b/>
@@ -9493,7 +9233,6 @@
               </w:rPr>
               <w:t>Kanban</w:t>
             </w:r>
-            <w:proofErr w:type="spellEnd"/>
           </w:p>
         </w:tc>
       </w:tr>
@@ -9794,33 +9533,11 @@
                 <w:lang w:val="en-US"/>
               </w:rPr>
             </w:pPr>
-            <w:proofErr w:type="spellStart"/>
             <w:r>
               <w:rPr>
                 <w:lang w:val="en-US"/>
               </w:rPr>
-              <w:t>Reuniões</w:t>
-            </w:r>
-            <w:proofErr w:type="spellEnd"/>
-            <w:r>
-              <w:rPr>
-                <w:lang w:val="en-US"/>
-              </w:rPr>
-              <w:t xml:space="preserve"> </w:t>
-            </w:r>
-            <w:proofErr w:type="spellStart"/>
-            <w:r>
-              <w:rPr>
-                <w:lang w:val="en-US"/>
-              </w:rPr>
-              <w:t>fixas</w:t>
-            </w:r>
-            <w:proofErr w:type="spellEnd"/>
-            <w:r>
-              <w:rPr>
-                <w:lang w:val="en-US"/>
-              </w:rPr>
-              <w:t xml:space="preserve"> (Planning, Daily, Review, Retrospective).</w:t>
+              <w:t>Reuniões fixas (Planning, Daily, Review, Retrospective).</w:t>
             </w:r>
           </w:p>
         </w:tc>
@@ -9898,15 +9615,7 @@
           </w:tcPr>
           <w:p>
             <w:r>
-              <w:t>Limita o escopo por Sprint (time-</w:t>
-            </w:r>
-            <w:proofErr w:type="spellStart"/>
-            <w:r>
-              <w:t>boxing</w:t>
-            </w:r>
-            <w:proofErr w:type="spellEnd"/>
-            <w:r>
-              <w:t>).</w:t>
+              <w:t>Limita o escopo por Sprint (time-boxing).</w:t>
             </w:r>
           </w:p>
         </w:tc>
@@ -10027,7 +9736,7 @@
     <w:p>
       <w:r>
         <w:pict w14:anchorId="16C3E568">
-          <v:rect id="_x0000_i1360" style="width:0;height:.75pt" o:hralign="center" o:hrstd="t" o:hrnoshade="t" o:hr="t" fillcolor="#f8faff" stroked="f"/>
+          <v:rect id="_x0000_i1037" style="width:0;height:.75pt" o:hralign="center" o:hrstd="t" o:hrnoshade="t" o:hr="t" fillcolor="#f8faff" stroked="f"/>
         </w:pict>
       </w:r>
     </w:p>
@@ -10100,15 +9809,7 @@
         <w:t>Inspeção</w:t>
       </w:r>
       <w:r>
-        <w:t xml:space="preserve">: Revisões constantes (ex.: Daily, </w:t>
-      </w:r>
-      <w:proofErr w:type="spellStart"/>
-      <w:r>
-        <w:t>Retrospective</w:t>
-      </w:r>
-      <w:proofErr w:type="spellEnd"/>
-      <w:r>
-        <w:t>) para identificar melhorias.</w:t>
+        <w:t>: Revisões constantes (ex.: Daily, Retrospective) para identificar melhorias.</w:t>
       </w:r>
     </w:p>
     <w:p>
@@ -10157,7 +9858,6 @@
           <w:lang w:val="en-US"/>
         </w:rPr>
       </w:pPr>
-      <w:proofErr w:type="spellStart"/>
       <w:r>
         <w:rPr>
           <w:b/>
@@ -10166,7 +9866,6 @@
         </w:rPr>
         <w:t>Papéis</w:t>
       </w:r>
-      <w:proofErr w:type="spellEnd"/>
       <w:r>
         <w:rPr>
           <w:lang w:val="en-US"/>
@@ -10184,7 +9883,6 @@
           <w:lang w:val="en-US"/>
         </w:rPr>
       </w:pPr>
-      <w:proofErr w:type="spellStart"/>
       <w:r>
         <w:rPr>
           <w:b/>
@@ -10193,7 +9891,6 @@
         </w:rPr>
         <w:t>Eventos</w:t>
       </w:r>
-      <w:proofErr w:type="spellEnd"/>
       <w:r>
         <w:rPr>
           <w:lang w:val="en-US"/>
@@ -10211,7 +9908,6 @@
           <w:lang w:val="en-US"/>
         </w:rPr>
       </w:pPr>
-      <w:proofErr w:type="spellStart"/>
       <w:r>
         <w:rPr>
           <w:b/>
@@ -10220,26 +9916,11 @@
         </w:rPr>
         <w:t>Artefatos</w:t>
       </w:r>
-      <w:proofErr w:type="spellEnd"/>
       <w:r>
         <w:rPr>
           <w:lang w:val="en-US"/>
         </w:rPr>
-        <w:t xml:space="preserve">: Product Backlog, Sprint Backlog, </w:t>
-      </w:r>
-      <w:proofErr w:type="spellStart"/>
-      <w:r>
-        <w:rPr>
-          <w:lang w:val="en-US"/>
-        </w:rPr>
-        <w:t>Incremento</w:t>
-      </w:r>
-      <w:proofErr w:type="spellEnd"/>
-      <w:r>
-        <w:rPr>
-          <w:lang w:val="en-US"/>
-        </w:rPr>
-        <w:t>.</w:t>
+        <w:t>: Product Backlog, Sprint Backlog, Incremento.</w:t>
       </w:r>
     </w:p>
     <w:p>
@@ -10254,17 +9935,8 @@
           <w:b/>
           <w:bCs/>
         </w:rPr>
-        <w:t>Time-</w:t>
-      </w:r>
-      <w:proofErr w:type="spellStart"/>
-      <w:r>
-        <w:rPr>
-          <w:b/>
-          <w:bCs/>
-        </w:rPr>
-        <w:t>boxing</w:t>
-      </w:r>
-      <w:proofErr w:type="spellEnd"/>
+        <w:t>Time-boxing</w:t>
+      </w:r>
       <w:r>
         <w:t>: Duração fixa para eventos (ex.: 15 min para Daily).</w:t>
       </w:r>
@@ -10273,11 +9945,9 @@
       <w:pPr>
         <w:pStyle w:val="Ttulo2"/>
       </w:pPr>
-      <w:proofErr w:type="spellStart"/>
       <w:r>
         <w:t>Kanban</w:t>
       </w:r>
-      <w:proofErr w:type="spellEnd"/>
     </w:p>
     <w:p>
       <w:pPr>
@@ -10312,39 +9982,7 @@
         <w:t>Visualizar o fluxo</w:t>
       </w:r>
       <w:r>
-        <w:t xml:space="preserve">: Quadro </w:t>
-      </w:r>
-      <w:proofErr w:type="spellStart"/>
-      <w:r>
-        <w:t>Kanban</w:t>
-      </w:r>
-      <w:proofErr w:type="spellEnd"/>
-      <w:r>
-        <w:t xml:space="preserve"> com etapas do processo (ex.: "</w:t>
-      </w:r>
-      <w:proofErr w:type="spellStart"/>
-      <w:r>
-        <w:t>To</w:t>
-      </w:r>
-      <w:proofErr w:type="spellEnd"/>
-      <w:r>
-        <w:t xml:space="preserve"> Do", "</w:t>
-      </w:r>
-      <w:proofErr w:type="spellStart"/>
-      <w:r>
-        <w:t>Doing</w:t>
-      </w:r>
-      <w:proofErr w:type="spellEnd"/>
-      <w:r>
-        <w:t>", "</w:t>
-      </w:r>
-      <w:proofErr w:type="spellStart"/>
-      <w:r>
-        <w:t>Done</w:t>
-      </w:r>
-      <w:proofErr w:type="spellEnd"/>
-      <w:r>
-        <w:t>").</w:t>
+        <w:t>: Quadro Kanban com etapas do processo (ex.: "To Do", "Doing", "Done").</w:t>
       </w:r>
     </w:p>
     <w:p>
@@ -10431,17 +10069,8 @@
           <w:b/>
           <w:bCs/>
         </w:rPr>
-        <w:t xml:space="preserve">Quadro </w:t>
-      </w:r>
-      <w:proofErr w:type="spellStart"/>
-      <w:r>
-        <w:rPr>
-          <w:b/>
-          <w:bCs/>
-        </w:rPr>
-        <w:t>Kanban</w:t>
-      </w:r>
-      <w:proofErr w:type="spellEnd"/>
+        <w:t>Quadro Kanban</w:t>
+      </w:r>
       <w:r>
         <w:t>: Visualização do trabalho (físico ou digital).</w:t>
       </w:r>
@@ -10479,21 +10108,13 @@
         <w:t>Métricas</w:t>
       </w:r>
       <w:r>
-        <w:t xml:space="preserve">: Tempo de ciclo, </w:t>
-      </w:r>
-      <w:proofErr w:type="spellStart"/>
-      <w:r>
-        <w:t>throughput</w:t>
-      </w:r>
-      <w:proofErr w:type="spellEnd"/>
-      <w:r>
-        <w:t>, taxa de bloqueios.</w:t>
+        <w:t>: Tempo de ciclo, throughput, taxa de bloqueios.</w:t>
       </w:r>
     </w:p>
     <w:p>
       <w:r>
         <w:pict w14:anchorId="744485B8">
-          <v:rect id="_x0000_i1361" style="width:0;height:.75pt" o:hralign="center" o:hrstd="t" o:hrnoshade="t" o:hr="t" fillcolor="#f8faff" stroked="f"/>
+          <v:rect id="_x0000_i1038" style="width:0;height:.75pt" o:hralign="center" o:hrstd="t" o:hrnoshade="t" o:hr="t" fillcolor="#f8faff" stroked="f"/>
         </w:pict>
       </w:r>
     </w:p>
@@ -10553,7 +10174,6 @@
           <w:numId w:val="63"/>
         </w:numPr>
       </w:pPr>
-      <w:proofErr w:type="spellStart"/>
       <w:r>
         <w:rPr>
           <w:b/>
@@ -10561,7 +10181,6 @@
         </w:rPr>
         <w:t>Kanban</w:t>
       </w:r>
-      <w:proofErr w:type="spellEnd"/>
       <w:r>
         <w:t>:</w:t>
       </w:r>
@@ -10599,7 +10218,6 @@
       <w:r>
         <w:t>: Muitas equipes usam </w:t>
       </w:r>
-      <w:proofErr w:type="spellStart"/>
       <w:r>
         <w:rPr>
           <w:b/>
@@ -10607,7 +10225,6 @@
         </w:rPr>
         <w:t>Scrumban</w:t>
       </w:r>
-      <w:proofErr w:type="spellEnd"/>
       <w:r>
         <w:t> (híbrido), combinando Sprints com limites de WIP.</w:t>
       </w:r>
@@ -10615,7 +10232,7 @@
     <w:p>
       <w:r>
         <w:pict w14:anchorId="03CAD3DE">
-          <v:rect id="_x0000_i1362" style="width:0;height:.75pt" o:hralign="center" o:hrstd="t" o:hrnoshade="t" o:hr="t" fillcolor="#f8faff" stroked="f"/>
+          <v:rect id="_x0000_i1039" style="width:0;height:.75pt" o:hralign="center" o:hrstd="t" o:hrnoshade="t" o:hr="t" fillcolor="#f8faff" stroked="f"/>
         </w:pict>
       </w:r>
     </w:p>
@@ -10654,7 +10271,6 @@
       <w:r>
         <w:t>; </w:t>
       </w:r>
-      <w:proofErr w:type="spellStart"/>
       <w:r>
         <w:rPr>
           <w:b/>
@@ -10662,7 +10278,6 @@
         </w:rPr>
         <w:t>Kanban</w:t>
       </w:r>
-      <w:proofErr w:type="spellEnd"/>
       <w:r>
         <w:t> é sobre </w:t>
       </w:r>
@@ -10741,676 +10356,510 @@
           <w:i/>
           <w:iCs/>
         </w:rPr>
-        <w:t xml:space="preserve">"Scrum diz ‘o que fazer’; </w:t>
-      </w:r>
-      <w:proofErr w:type="spellStart"/>
+        <w:t>"Scrum diz ‘o que fazer’; Kanban mostra ‘como melhorar’."</w:t>
+      </w:r>
+    </w:p>
+    <w:p/>
+    <w:p/>
+    <w:p>
+      <w:pPr>
+        <w:pStyle w:val="Ttulo1"/>
+      </w:pPr>
+      <w:bookmarkStart w:id="16" w:name="_Toc200547647"/>
+      <w:r>
+        <w:lastRenderedPageBreak/>
+        <w:t>Resumo: Scrum vs. Kanban – Conceitos Básicos para Gestão Ágil</w:t>
+      </w:r>
+      <w:bookmarkEnd w:id="16"/>
+    </w:p>
+    <w:p>
+      <w:pPr>
+        <w:pStyle w:val="Ttulo2"/>
+      </w:pPr>
+      <w:bookmarkStart w:id="17" w:name="_Toc200547648"/>
+      <w:r>
+        <w:t>1. Introdução</w:t>
+      </w:r>
+      <w:bookmarkEnd w:id="17"/>
+    </w:p>
+    <w:p>
+      <w:pPr>
+        <w:numPr>
+          <w:ilvl w:val="0"/>
+          <w:numId w:val="14"/>
+        </w:numPr>
+      </w:pPr>
+      <w:r>
+        <w:rPr>
+          <w:b/>
+          <w:bCs/>
+        </w:rPr>
+        <w:t>Objetivo deste conteúdo:</w:t>
+      </w:r>
+      <w:r>
+        <w:t> Entender os conceitos gerais de Scrum e Kanban, sem aprofundamento técnico.</w:t>
+      </w:r>
+    </w:p>
+    <w:p>
+      <w:pPr>
+        <w:numPr>
+          <w:ilvl w:val="0"/>
+          <w:numId w:val="14"/>
+        </w:numPr>
+      </w:pPr>
+      <w:r>
+        <w:rPr>
+          <w:b/>
+          <w:bCs/>
+        </w:rPr>
+        <w:t>Por que estudá-los?</w:t>
+      </w:r>
+      <w:r>
+        <w:t> São as abordagens mais usadas para implementar agilidade no dia a dia.</w:t>
+      </w:r>
+    </w:p>
+    <w:p>
+      <w:pPr>
+        <w:numPr>
+          <w:ilvl w:val="1"/>
+          <w:numId w:val="14"/>
+        </w:numPr>
+      </w:pPr>
+      <w:r>
+        <w:rPr>
+          <w:b/>
+          <w:bCs/>
+        </w:rPr>
+        <w:t>Scrum:</w:t>
+      </w:r>
+      <w:r>
+        <w:t> Framework para desenvolvimento de produtos.</w:t>
+      </w:r>
+    </w:p>
+    <w:p>
+      <w:pPr>
+        <w:numPr>
+          <w:ilvl w:val="1"/>
+          <w:numId w:val="14"/>
+        </w:numPr>
+      </w:pPr>
+      <w:r>
+        <w:rPr>
+          <w:b/>
+          <w:bCs/>
+        </w:rPr>
+        <w:t>Kanban:</w:t>
+      </w:r>
+      <w:r>
+        <w:t> Método para melhoria contínua de serviços/fluxos.</w:t>
+      </w:r>
+    </w:p>
+    <w:p>
+      <w:r>
+        <w:pict w14:anchorId="4B183B97">
+          <v:rect id="_x0000_i1040" style="width:0;height:.75pt" o:hralign="center" o:hrstd="t" o:hr="t" fillcolor="#a0a0a0" stroked="f"/>
+        </w:pict>
+      </w:r>
+    </w:p>
+    <w:p>
+      <w:pPr>
+        <w:pStyle w:val="Ttulo2"/>
+      </w:pPr>
+      <w:bookmarkStart w:id="18" w:name="_Toc200547649"/>
+      <w:r>
+        <w:t>2. Kanban</w:t>
+      </w:r>
+      <w:bookmarkEnd w:id="18"/>
+    </w:p>
+    <w:p>
+      <w:r>
+        <w:rPr>
+          <w:b/>
+          <w:bCs/>
+        </w:rPr>
+        <w:t>Características Principais:</w:t>
+      </w:r>
+    </w:p>
+    <w:p>
+      <w:pPr>
+        <w:numPr>
+          <w:ilvl w:val="0"/>
+          <w:numId w:val="15"/>
+        </w:numPr>
+      </w:pPr>
+      <w:r>
+        <w:rPr>
+          <w:b/>
+          <w:bCs/>
+        </w:rPr>
+        <w:t>Evolução gradual (não "big bang")</w:t>
+      </w:r>
+      <w:r>
+        <w:t>:</w:t>
+      </w:r>
+    </w:p>
+    <w:p>
+      <w:pPr>
+        <w:numPr>
+          <w:ilvl w:val="1"/>
+          <w:numId w:val="15"/>
+        </w:numPr>
+      </w:pPr>
+      <w:r>
+        <w:t>Não exige mudanças radicais nos processos atuais.</w:t>
+      </w:r>
+    </w:p>
+    <w:p>
+      <w:pPr>
+        <w:numPr>
+          <w:ilvl w:val="1"/>
+          <w:numId w:val="15"/>
+        </w:numPr>
+      </w:pPr>
+      <w:r>
+        <w:t>Adapta-se ao fluxo existente, melhorando-o progressivamente.</w:t>
+      </w:r>
+    </w:p>
+    <w:p>
+      <w:pPr>
+        <w:numPr>
+          <w:ilvl w:val="0"/>
+          <w:numId w:val="15"/>
+        </w:numPr>
+      </w:pPr>
+      <w:r>
+        <w:rPr>
+          <w:b/>
+          <w:bCs/>
+        </w:rPr>
+        <w:t>Foco no fluxo contínuo:</w:t>
+      </w:r>
+    </w:p>
+    <w:p>
+      <w:pPr>
+        <w:numPr>
+          <w:ilvl w:val="1"/>
+          <w:numId w:val="15"/>
+        </w:numPr>
+      </w:pPr>
+      <w:r>
+        <w:t>Visualização do trabalho em colunas (ex.: "A fazer", "Fazendo", "Feito").</w:t>
+      </w:r>
+    </w:p>
+    <w:p>
+      <w:pPr>
+        <w:numPr>
+          <w:ilvl w:val="1"/>
+          <w:numId w:val="15"/>
+        </w:numPr>
+      </w:pPr>
+      <w:r>
+        <w:t>Limitação de </w:t>
+      </w:r>
+      <w:r>
+        <w:rPr>
+          <w:b/>
+          <w:bCs/>
+        </w:rPr>
+        <w:t>WIP (Work in Progress)</w:t>
+      </w:r>
+      <w:r>
+        <w:t>: "Pare de começar, comece a terminar".</w:t>
+      </w:r>
+    </w:p>
+    <w:p>
+      <w:pPr>
+        <w:numPr>
+          <w:ilvl w:val="0"/>
+          <w:numId w:val="15"/>
+        </w:numPr>
+      </w:pPr>
+      <w:r>
+        <w:rPr>
+          <w:b/>
+          <w:bCs/>
+        </w:rPr>
+        <w:t>Flexibilidade:</w:t>
+      </w:r>
+    </w:p>
+    <w:p>
+      <w:pPr>
+        <w:numPr>
+          <w:ilvl w:val="1"/>
+          <w:numId w:val="15"/>
+        </w:numPr>
+      </w:pPr>
+      <w:r>
+        <w:t>Permite ajustes a qualquer momento (sem ciclos rígidos).</w:t>
+      </w:r>
+    </w:p>
+    <w:p>
+      <w:pPr>
+        <w:numPr>
+          <w:ilvl w:val="1"/>
+          <w:numId w:val="15"/>
+        </w:numPr>
+      </w:pPr>
+      <w:r>
+        <w:t>Ideal para serviços ou operações contínuas (ex.: suporte, marketing).</w:t>
+      </w:r>
+    </w:p>
+    <w:p>
+      <w:r>
+        <w:rPr>
+          <w:b/>
+          <w:bCs/>
+        </w:rPr>
+        <w:t>Frase-chave:</w:t>
+      </w:r>
+    </w:p>
+    <w:p>
       <w:r>
         <w:rPr>
           <w:i/>
           <w:iCs/>
         </w:rPr>
-        <w:t>Kanban</w:t>
-      </w:r>
-      <w:proofErr w:type="spellEnd"/>
+        <w:t>"Visualize o trabalho, limite as tarefas em progresso e melhore o fluxo."</w:t>
+      </w:r>
+    </w:p>
+    <w:p>
+      <w:r>
+        <w:pict w14:anchorId="7BB2DC34">
+          <v:rect id="_x0000_i1041" style="width:0;height:.75pt" o:hralign="center" o:hrstd="t" o:hr="t" fillcolor="#a0a0a0" stroked="f"/>
+        </w:pict>
+      </w:r>
+    </w:p>
+    <w:p>
+      <w:pPr>
+        <w:pStyle w:val="Ttulo2"/>
+      </w:pPr>
+      <w:bookmarkStart w:id="19" w:name="_Toc200547650"/>
+      <w:r>
+        <w:t>3. Scrum</w:t>
+      </w:r>
+      <w:bookmarkEnd w:id="19"/>
+    </w:p>
+    <w:p>
+      <w:r>
+        <w:rPr>
+          <w:b/>
+          <w:bCs/>
+        </w:rPr>
+        <w:t>Características Principais:</w:t>
+      </w:r>
+    </w:p>
+    <w:p>
+      <w:pPr>
+        <w:numPr>
+          <w:ilvl w:val="0"/>
+          <w:numId w:val="16"/>
+        </w:numPr>
+      </w:pPr>
+      <w:r>
+        <w:rPr>
+          <w:b/>
+          <w:bCs/>
+        </w:rPr>
+        <w:t>Estrutura fixa (núcleo imutável):</w:t>
+      </w:r>
+    </w:p>
+    <w:p>
+      <w:pPr>
+        <w:numPr>
+          <w:ilvl w:val="1"/>
+          <w:numId w:val="16"/>
+        </w:numPr>
+      </w:pPr>
+      <w:r>
+        <w:t>Exige adesão estrita aos papéis, artefatos e eventos definidos no </w:t>
+      </w:r>
+      <w:r>
+        <w:rPr>
+          <w:b/>
+          <w:bCs/>
+        </w:rPr>
+        <w:t>Scrum Guide</w:t>
+      </w:r>
+      <w:r>
+        <w:t>.</w:t>
+      </w:r>
+    </w:p>
+    <w:p>
+      <w:pPr>
+        <w:numPr>
+          <w:ilvl w:val="1"/>
+          <w:numId w:val="16"/>
+        </w:numPr>
+      </w:pPr>
+      <w:r>
+        <w:t>Exemplo: Não pode eliminar o </w:t>
+      </w:r>
+      <w:r>
+        <w:rPr>
+          <w:b/>
+          <w:bCs/>
+        </w:rPr>
+        <w:t>Product Owner</w:t>
+      </w:r>
+      <w:r>
+        <w:t> ou </w:t>
+      </w:r>
+      <w:r>
+        <w:rPr>
+          <w:b/>
+          <w:bCs/>
+        </w:rPr>
+        <w:t>Sprints</w:t>
+      </w:r>
+      <w:r>
+        <w:t>.</w:t>
+      </w:r>
+    </w:p>
+    <w:p>
+      <w:pPr>
+        <w:numPr>
+          <w:ilvl w:val="0"/>
+          <w:numId w:val="16"/>
+        </w:numPr>
+      </w:pPr>
+      <w:r>
+        <w:rPr>
+          <w:b/>
+          <w:bCs/>
+        </w:rPr>
+        <w:t>Trabalho em ciclos (Sprints):</w:t>
+      </w:r>
+    </w:p>
+    <w:p>
+      <w:pPr>
+        <w:numPr>
+          <w:ilvl w:val="1"/>
+          <w:numId w:val="16"/>
+        </w:numPr>
+      </w:pPr>
+      <w:r>
+        <w:t>Duração fixa (1–4 semanas) com entregas incrementais.</w:t>
+      </w:r>
+    </w:p>
+    <w:p>
+      <w:pPr>
+        <w:numPr>
+          <w:ilvl w:val="1"/>
+          <w:numId w:val="16"/>
+        </w:numPr>
+      </w:pPr>
+      <w:r>
+        <w:rPr>
+          <w:b/>
+          <w:bCs/>
+        </w:rPr>
+        <w:t>Meta da Sprint</w:t>
+      </w:r>
+      <w:r>
+        <w:t> não pode ser alterada durante o ciclo.</w:t>
+      </w:r>
+    </w:p>
+    <w:p>
+      <w:pPr>
+        <w:numPr>
+          <w:ilvl w:val="0"/>
+          <w:numId w:val="16"/>
+        </w:numPr>
+      </w:pPr>
+      <w:r>
+        <w:rPr>
+          <w:b/>
+          <w:bCs/>
+        </w:rPr>
+        <w:t>Papéis definidos:</w:t>
+      </w:r>
+    </w:p>
+    <w:p>
+      <w:pPr>
+        <w:numPr>
+          <w:ilvl w:val="1"/>
+          <w:numId w:val="16"/>
+        </w:numPr>
+        <w:rPr>
+          <w:lang w:val="en-US"/>
+        </w:rPr>
+      </w:pPr>
+      <w:r>
+        <w:rPr>
+          <w:b/>
+          <w:bCs/>
+          <w:lang w:val="en-US"/>
+        </w:rPr>
+        <w:t>Product Owner (PO):</w:t>
+      </w:r>
+      <w:r>
+        <w:rPr>
+          <w:lang w:val="en-US"/>
+        </w:rPr>
+        <w:t> Representa o cliente/stakeholders.</w:t>
+      </w:r>
+    </w:p>
+    <w:p>
+      <w:pPr>
+        <w:numPr>
+          <w:ilvl w:val="1"/>
+          <w:numId w:val="16"/>
+        </w:numPr>
+      </w:pPr>
+      <w:r>
+        <w:rPr>
+          <w:b/>
+          <w:bCs/>
+        </w:rPr>
+        <w:t>Scrum Master (SM):</w:t>
+      </w:r>
+      <w:r>
+        <w:t> Facilita o processo Scrum.</w:t>
+      </w:r>
+    </w:p>
+    <w:p>
+      <w:pPr>
+        <w:numPr>
+          <w:ilvl w:val="1"/>
+          <w:numId w:val="16"/>
+        </w:numPr>
+      </w:pPr>
+      <w:r>
+        <w:rPr>
+          <w:b/>
+          <w:bCs/>
+        </w:rPr>
+        <w:t>Developers:</w:t>
+      </w:r>
+      <w:r>
+        <w:t> Equipe que entrega o produto.</w:t>
+      </w:r>
+    </w:p>
+    <w:p>
+      <w:r>
+        <w:rPr>
+          <w:b/>
+          <w:bCs/>
+        </w:rPr>
+        <w:t>Frase-chave:</w:t>
+      </w:r>
+    </w:p>
+    <w:p>
       <w:r>
         <w:rPr>
           <w:i/>
           <w:iCs/>
         </w:rPr>
-        <w:t xml:space="preserve"> mostra ‘como melhorar’."</w:t>
-      </w:r>
-    </w:p>
-    <w:p/>
-    <w:p/>
-    <w:p>
-      <w:pPr>
-        <w:pStyle w:val="Ttulo1"/>
-      </w:pPr>
-      <w:bookmarkStart w:id="16" w:name="_Toc200547647"/>
-      <w:r>
-        <w:lastRenderedPageBreak/>
-        <w:t xml:space="preserve">Resumo: Scrum vs. </w:t>
-      </w:r>
-      <w:proofErr w:type="spellStart"/>
-      <w:r>
-        <w:t>Kanban</w:t>
-      </w:r>
-      <w:proofErr w:type="spellEnd"/>
-      <w:r>
-        <w:t xml:space="preserve"> – Conceitos Básicos para Gestão Ágil</w:t>
-      </w:r>
-      <w:bookmarkEnd w:id="16"/>
-    </w:p>
-    <w:p>
-      <w:pPr>
-        <w:pStyle w:val="Ttulo2"/>
-      </w:pPr>
-      <w:bookmarkStart w:id="17" w:name="_Toc200547648"/>
-      <w:r>
-        <w:t>1. Introdução</w:t>
-      </w:r>
-      <w:bookmarkEnd w:id="17"/>
-    </w:p>
-    <w:p>
-      <w:pPr>
-        <w:numPr>
-          <w:ilvl w:val="0"/>
-          <w:numId w:val="14"/>
-        </w:numPr>
-      </w:pPr>
-      <w:r>
-        <w:rPr>
-          <w:b/>
-          <w:bCs/>
-        </w:rPr>
-        <w:t>Objetivo deste conteúdo:</w:t>
-      </w:r>
-      <w:r>
-        <w:t xml:space="preserve"> Entender os conceitos gerais de Scrum e </w:t>
-      </w:r>
-      <w:proofErr w:type="spellStart"/>
-      <w:r>
-        <w:t>Kanban</w:t>
-      </w:r>
-      <w:proofErr w:type="spellEnd"/>
-      <w:r>
-        <w:t>, sem aprofundamento técnico.</w:t>
-      </w:r>
-    </w:p>
-    <w:p>
-      <w:pPr>
-        <w:numPr>
-          <w:ilvl w:val="0"/>
-          <w:numId w:val="14"/>
-        </w:numPr>
-      </w:pPr>
-      <w:r>
-        <w:rPr>
-          <w:b/>
-          <w:bCs/>
-        </w:rPr>
-        <w:t>Por que estudá-los?</w:t>
-      </w:r>
-      <w:r>
-        <w:t> São as abordagens mais usadas para implementar agilidade no dia a dia.</w:t>
-      </w:r>
-    </w:p>
-    <w:p>
-      <w:pPr>
-        <w:numPr>
-          <w:ilvl w:val="1"/>
-          <w:numId w:val="14"/>
-        </w:numPr>
-      </w:pPr>
-      <w:r>
-        <w:rPr>
-          <w:b/>
-          <w:bCs/>
-        </w:rPr>
-        <w:t>Scrum:</w:t>
-      </w:r>
-      <w:r>
-        <w:t> Framework para desenvolvimento de produtos.</w:t>
-      </w:r>
-    </w:p>
-    <w:p>
-      <w:pPr>
-        <w:numPr>
-          <w:ilvl w:val="1"/>
-          <w:numId w:val="14"/>
-        </w:numPr>
-      </w:pPr>
-      <w:proofErr w:type="spellStart"/>
-      <w:r>
-        <w:rPr>
-          <w:b/>
-          <w:bCs/>
-        </w:rPr>
-        <w:t>Kanban</w:t>
-      </w:r>
-      <w:proofErr w:type="spellEnd"/>
-      <w:r>
-        <w:rPr>
-          <w:b/>
-          <w:bCs/>
-        </w:rPr>
-        <w:t>:</w:t>
-      </w:r>
-      <w:r>
-        <w:t> Método para melhoria contínua de serviços/fluxos.</w:t>
-      </w:r>
-    </w:p>
-    <w:p>
-      <w:r>
-        <w:pict w14:anchorId="4B183B97">
-          <v:rect id="_x0000_i1036" style="width:0;height:.75pt" o:hralign="center" o:hrstd="t" o:hr="t" fillcolor="#a0a0a0" stroked="f"/>
-        </w:pict>
-      </w:r>
-    </w:p>
-    <w:p>
-      <w:pPr>
-        <w:pStyle w:val="Ttulo2"/>
-      </w:pPr>
-      <w:bookmarkStart w:id="18" w:name="_Toc200547649"/>
-      <w:r>
-        <w:t xml:space="preserve">2. </w:t>
-      </w:r>
-      <w:proofErr w:type="spellStart"/>
-      <w:r>
-        <w:t>Kanban</w:t>
-      </w:r>
-      <w:bookmarkEnd w:id="18"/>
-      <w:proofErr w:type="spellEnd"/>
-    </w:p>
-    <w:p>
-      <w:r>
-        <w:rPr>
-          <w:b/>
-          <w:bCs/>
-        </w:rPr>
-        <w:t>Características Principais:</w:t>
-      </w:r>
-    </w:p>
-    <w:p>
-      <w:pPr>
-        <w:numPr>
-          <w:ilvl w:val="0"/>
-          <w:numId w:val="15"/>
-        </w:numPr>
-      </w:pPr>
-      <w:r>
-        <w:rPr>
-          <w:b/>
-          <w:bCs/>
-        </w:rPr>
-        <w:t xml:space="preserve">Evolução gradual (não "big </w:t>
-      </w:r>
-      <w:proofErr w:type="spellStart"/>
-      <w:r>
-        <w:rPr>
-          <w:b/>
-          <w:bCs/>
-        </w:rPr>
-        <w:t>bang</w:t>
-      </w:r>
-      <w:proofErr w:type="spellEnd"/>
-      <w:r>
-        <w:rPr>
-          <w:b/>
-          <w:bCs/>
-        </w:rPr>
-        <w:t>")</w:t>
-      </w:r>
-      <w:r>
-        <w:t>:</w:t>
-      </w:r>
-    </w:p>
-    <w:p>
-      <w:pPr>
-        <w:numPr>
-          <w:ilvl w:val="1"/>
-          <w:numId w:val="15"/>
-        </w:numPr>
-      </w:pPr>
-      <w:r>
-        <w:t>Não exige mudanças radicais nos processos atuais.</w:t>
-      </w:r>
-    </w:p>
-    <w:p>
-      <w:pPr>
-        <w:numPr>
-          <w:ilvl w:val="1"/>
-          <w:numId w:val="15"/>
-        </w:numPr>
-      </w:pPr>
-      <w:r>
-        <w:t>Adapta-se ao fluxo existente, melhorando-o progressivamente.</w:t>
-      </w:r>
-    </w:p>
-    <w:p>
-      <w:pPr>
-        <w:numPr>
-          <w:ilvl w:val="0"/>
-          <w:numId w:val="15"/>
-        </w:numPr>
-      </w:pPr>
-      <w:r>
-        <w:rPr>
-          <w:b/>
-          <w:bCs/>
-        </w:rPr>
-        <w:t>Foco no fluxo contínuo:</w:t>
-      </w:r>
-    </w:p>
-    <w:p>
-      <w:pPr>
-        <w:numPr>
-          <w:ilvl w:val="1"/>
-          <w:numId w:val="15"/>
-        </w:numPr>
-      </w:pPr>
-      <w:r>
-        <w:t>Visualização do trabalho em colunas (ex.: "A fazer", "Fazendo", "Feito").</w:t>
-      </w:r>
-    </w:p>
-    <w:p>
-      <w:pPr>
-        <w:numPr>
-          <w:ilvl w:val="1"/>
-          <w:numId w:val="15"/>
-        </w:numPr>
-      </w:pPr>
-      <w:r>
-        <w:t>Limitação de </w:t>
-      </w:r>
-      <w:r>
-        <w:rPr>
-          <w:b/>
-          <w:bCs/>
-        </w:rPr>
-        <w:t>WIP (</w:t>
-      </w:r>
-      <w:proofErr w:type="spellStart"/>
-      <w:r>
-        <w:rPr>
-          <w:b/>
-          <w:bCs/>
-        </w:rPr>
-        <w:t>Work</w:t>
-      </w:r>
-      <w:proofErr w:type="spellEnd"/>
-      <w:r>
-        <w:rPr>
-          <w:b/>
-          <w:bCs/>
-        </w:rPr>
-        <w:t xml:space="preserve"> in </w:t>
-      </w:r>
-      <w:proofErr w:type="spellStart"/>
-      <w:r>
-        <w:rPr>
-          <w:b/>
-          <w:bCs/>
-        </w:rPr>
-        <w:t>Progress</w:t>
-      </w:r>
-      <w:proofErr w:type="spellEnd"/>
-      <w:r>
-        <w:rPr>
-          <w:b/>
-          <w:bCs/>
-        </w:rPr>
-        <w:t>)</w:t>
-      </w:r>
-      <w:r>
-        <w:t>: "Pare de começar, comece a terminar".</w:t>
-      </w:r>
-    </w:p>
-    <w:p>
-      <w:pPr>
-        <w:numPr>
-          <w:ilvl w:val="0"/>
-          <w:numId w:val="15"/>
-        </w:numPr>
-      </w:pPr>
-      <w:r>
-        <w:rPr>
-          <w:b/>
-          <w:bCs/>
-        </w:rPr>
-        <w:t>Flexibilidade:</w:t>
-      </w:r>
-    </w:p>
-    <w:p>
-      <w:pPr>
-        <w:numPr>
-          <w:ilvl w:val="1"/>
-          <w:numId w:val="15"/>
-        </w:numPr>
-      </w:pPr>
-      <w:r>
-        <w:t>Permite ajustes a qualquer momento (sem ciclos rígidos).</w:t>
-      </w:r>
-    </w:p>
-    <w:p>
-      <w:pPr>
-        <w:numPr>
-          <w:ilvl w:val="1"/>
-          <w:numId w:val="15"/>
-        </w:numPr>
-      </w:pPr>
-      <w:r>
-        <w:t>Ideal para serviços ou operações contínuas (ex.: suporte, marketing).</w:t>
-      </w:r>
-    </w:p>
-    <w:p>
-      <w:r>
-        <w:rPr>
-          <w:b/>
-          <w:bCs/>
-        </w:rPr>
-        <w:t>Frase-chave:</w:t>
-      </w:r>
-    </w:p>
-    <w:p>
-      <w:r>
-        <w:rPr>
-          <w:i/>
-          <w:iCs/>
-        </w:rPr>
-        <w:t>"Visualize o trabalho, limite as tarefas em progresso e melhore o fluxo."</w:t>
-      </w:r>
-    </w:p>
-    <w:p>
-      <w:r>
-        <w:pict w14:anchorId="7BB2DC34">
-          <v:rect id="_x0000_i1037" style="width:0;height:.75pt" o:hralign="center" o:hrstd="t" o:hr="t" fillcolor="#a0a0a0" stroked="f"/>
-        </w:pict>
-      </w:r>
-    </w:p>
-    <w:p>
-      <w:pPr>
-        <w:pStyle w:val="Ttulo2"/>
-      </w:pPr>
-      <w:bookmarkStart w:id="19" w:name="_Toc200547650"/>
-      <w:r>
-        <w:t>3. Scrum</w:t>
-      </w:r>
-      <w:bookmarkEnd w:id="19"/>
-    </w:p>
-    <w:p>
-      <w:r>
-        <w:rPr>
-          <w:b/>
-          <w:bCs/>
-        </w:rPr>
-        <w:t>Características Principais:</w:t>
-      </w:r>
-    </w:p>
-    <w:p>
-      <w:pPr>
-        <w:numPr>
-          <w:ilvl w:val="0"/>
-          <w:numId w:val="16"/>
-        </w:numPr>
-      </w:pPr>
-      <w:r>
-        <w:rPr>
-          <w:b/>
-          <w:bCs/>
-        </w:rPr>
-        <w:t>Estrutura fixa (núcleo imutável):</w:t>
-      </w:r>
-    </w:p>
-    <w:p>
-      <w:pPr>
-        <w:numPr>
-          <w:ilvl w:val="1"/>
-          <w:numId w:val="16"/>
-        </w:numPr>
-      </w:pPr>
-      <w:r>
-        <w:t>Exige adesão estrita aos papéis, artefatos e eventos definidos no </w:t>
-      </w:r>
-      <w:r>
-        <w:rPr>
-          <w:b/>
-          <w:bCs/>
-        </w:rPr>
-        <w:t xml:space="preserve">Scrum </w:t>
-      </w:r>
-      <w:proofErr w:type="spellStart"/>
-      <w:r>
-        <w:rPr>
-          <w:b/>
-          <w:bCs/>
-        </w:rPr>
-        <w:t>Guide</w:t>
-      </w:r>
-      <w:proofErr w:type="spellEnd"/>
-      <w:r>
-        <w:t>.</w:t>
-      </w:r>
-    </w:p>
-    <w:p>
-      <w:pPr>
-        <w:numPr>
-          <w:ilvl w:val="1"/>
-          <w:numId w:val="16"/>
-        </w:numPr>
-      </w:pPr>
-      <w:r>
-        <w:t>Exemplo: Não pode eliminar o </w:t>
-      </w:r>
-      <w:proofErr w:type="spellStart"/>
-      <w:r>
-        <w:rPr>
-          <w:b/>
-          <w:bCs/>
-        </w:rPr>
-        <w:t>Product</w:t>
-      </w:r>
-      <w:proofErr w:type="spellEnd"/>
-      <w:r>
-        <w:rPr>
-          <w:b/>
-          <w:bCs/>
-        </w:rPr>
-        <w:t xml:space="preserve"> </w:t>
-      </w:r>
-      <w:proofErr w:type="spellStart"/>
-      <w:r>
-        <w:rPr>
-          <w:b/>
-          <w:bCs/>
-        </w:rPr>
-        <w:t>Owner</w:t>
-      </w:r>
-      <w:proofErr w:type="spellEnd"/>
-      <w:r>
-        <w:t> ou </w:t>
-      </w:r>
-      <w:r>
-        <w:rPr>
-          <w:b/>
-          <w:bCs/>
-        </w:rPr>
-        <w:t>Sprints</w:t>
-      </w:r>
-      <w:r>
-        <w:t>.</w:t>
-      </w:r>
-    </w:p>
-    <w:p>
-      <w:pPr>
-        <w:numPr>
-          <w:ilvl w:val="0"/>
-          <w:numId w:val="16"/>
-        </w:numPr>
-      </w:pPr>
-      <w:r>
-        <w:rPr>
-          <w:b/>
-          <w:bCs/>
-        </w:rPr>
-        <w:t>Trabalho em ciclos (Sprints):</w:t>
-      </w:r>
-    </w:p>
-    <w:p>
-      <w:pPr>
-        <w:numPr>
-          <w:ilvl w:val="1"/>
-          <w:numId w:val="16"/>
-        </w:numPr>
-      </w:pPr>
-      <w:r>
-        <w:t>Duração fixa (1–4 semanas) com entregas incrementais.</w:t>
-      </w:r>
-    </w:p>
-    <w:p>
-      <w:pPr>
-        <w:numPr>
-          <w:ilvl w:val="1"/>
-          <w:numId w:val="16"/>
-        </w:numPr>
-      </w:pPr>
-      <w:r>
-        <w:rPr>
-          <w:b/>
-          <w:bCs/>
-        </w:rPr>
-        <w:t>Meta da Sprint</w:t>
-      </w:r>
-      <w:r>
-        <w:t> não pode ser alterada durante o ciclo.</w:t>
-      </w:r>
-    </w:p>
-    <w:p>
-      <w:pPr>
-        <w:numPr>
-          <w:ilvl w:val="0"/>
-          <w:numId w:val="16"/>
-        </w:numPr>
-      </w:pPr>
-      <w:r>
-        <w:rPr>
-          <w:b/>
-          <w:bCs/>
-        </w:rPr>
-        <w:t>Papéis definidos:</w:t>
-      </w:r>
-    </w:p>
-    <w:p>
-      <w:pPr>
-        <w:numPr>
-          <w:ilvl w:val="1"/>
-          <w:numId w:val="16"/>
-        </w:numPr>
-        <w:rPr>
-          <w:lang w:val="en-US"/>
-        </w:rPr>
-      </w:pPr>
-      <w:r>
-        <w:rPr>
-          <w:b/>
-          <w:bCs/>
-          <w:lang w:val="en-US"/>
-        </w:rPr>
-        <w:t>Product Owner (PO):</w:t>
-      </w:r>
-      <w:r>
-        <w:rPr>
-          <w:lang w:val="en-US"/>
-        </w:rPr>
-        <w:t> </w:t>
-      </w:r>
-      <w:proofErr w:type="spellStart"/>
-      <w:r>
-        <w:rPr>
-          <w:lang w:val="en-US"/>
-        </w:rPr>
-        <w:t>Representa</w:t>
-      </w:r>
-      <w:proofErr w:type="spellEnd"/>
-      <w:r>
-        <w:rPr>
-          <w:lang w:val="en-US"/>
-        </w:rPr>
-        <w:t xml:space="preserve"> o </w:t>
-      </w:r>
-      <w:proofErr w:type="spellStart"/>
-      <w:r>
-        <w:rPr>
-          <w:lang w:val="en-US"/>
-        </w:rPr>
-        <w:t>cliente</w:t>
-      </w:r>
-      <w:proofErr w:type="spellEnd"/>
-      <w:r>
-        <w:rPr>
-          <w:lang w:val="en-US"/>
-        </w:rPr>
-        <w:t>/stakeholders.</w:t>
-      </w:r>
-    </w:p>
-    <w:p>
-      <w:pPr>
-        <w:numPr>
-          <w:ilvl w:val="1"/>
-          <w:numId w:val="16"/>
-        </w:numPr>
-      </w:pPr>
-      <w:r>
-        <w:rPr>
-          <w:b/>
-          <w:bCs/>
-        </w:rPr>
-        <w:t>Scrum Master (SM):</w:t>
-      </w:r>
-      <w:r>
-        <w:t> Facilita o processo Scrum.</w:t>
-      </w:r>
-    </w:p>
-    <w:p>
-      <w:pPr>
-        <w:numPr>
-          <w:ilvl w:val="1"/>
-          <w:numId w:val="16"/>
-        </w:numPr>
-      </w:pPr>
-      <w:proofErr w:type="spellStart"/>
-      <w:r>
-        <w:rPr>
-          <w:b/>
-          <w:bCs/>
-        </w:rPr>
-        <w:t>Developers</w:t>
-      </w:r>
-      <w:proofErr w:type="spellEnd"/>
-      <w:r>
-        <w:rPr>
-          <w:b/>
-          <w:bCs/>
-        </w:rPr>
-        <w:t>:</w:t>
-      </w:r>
-      <w:r>
-        <w:t> Equipe que entrega o produto.</w:t>
-      </w:r>
-    </w:p>
-    <w:p>
-      <w:r>
-        <w:rPr>
-          <w:b/>
-          <w:bCs/>
-        </w:rPr>
-        <w:t>Frase-chave:</w:t>
-      </w:r>
-    </w:p>
-    <w:p>
-      <w:r>
-        <w:rPr>
-          <w:i/>
-          <w:iCs/>
-        </w:rPr>
         <w:t>"Mudar o núcleo do Scrum limita seus benefícios."</w:t>
       </w:r>
       <w:r>
-        <w:t xml:space="preserve"> (Scrum </w:t>
-      </w:r>
-      <w:proofErr w:type="spellStart"/>
-      <w:r>
-        <w:t>Guide</w:t>
-      </w:r>
-      <w:proofErr w:type="spellEnd"/>
-      <w:r>
-        <w:t>)</w:t>
+        <w:t> (Scrum Guide)</w:t>
       </w:r>
     </w:p>
     <w:p>
       <w:r>
         <w:pict w14:anchorId="17B6BA9E">
-          <v:rect id="_x0000_i1038" style="width:0;height:.75pt" o:hralign="center" o:hrstd="t" o:hr="t" fillcolor="#a0a0a0" stroked="f"/>
+          <v:rect id="_x0000_i1042" style="width:0;height:.75pt" o:hralign="center" o:hrstd="t" o:hr="t" fillcolor="#a0a0a0" stroked="f"/>
         </w:pict>
       </w:r>
     </w:p>
@@ -11503,7 +10952,6 @@
                 <w:bCs/>
               </w:rPr>
             </w:pPr>
-            <w:proofErr w:type="spellStart"/>
             <w:r>
               <w:rPr>
                 <w:b/>
@@ -11511,7 +10959,6 @@
               </w:rPr>
               <w:t>Kanban</w:t>
             </w:r>
-            <w:proofErr w:type="spellEnd"/>
           </w:p>
         </w:tc>
         <w:tc>
@@ -11944,7 +11391,7 @@
     <w:p>
       <w:r>
         <w:pict w14:anchorId="5821FF76">
-          <v:rect id="_x0000_i1039" style="width:0;height:.75pt" o:hralign="center" o:hrstd="t" o:hr="t" fillcolor="#a0a0a0" stroked="f"/>
+          <v:rect id="_x0000_i1043" style="width:0;height:.75pt" o:hralign="center" o:hrstd="t" o:hr="t" fillcolor="#a0a0a0" stroked="f"/>
         </w:pict>
       </w:r>
     </w:p>
@@ -11965,21 +11412,12 @@
           <w:numId w:val="17"/>
         </w:numPr>
       </w:pPr>
-      <w:proofErr w:type="spellStart"/>
-      <w:r>
-        <w:rPr>
-          <w:b/>
-          <w:bCs/>
-        </w:rPr>
-        <w:t>Kanban</w:t>
-      </w:r>
-      <w:proofErr w:type="spellEnd"/>
-      <w:r>
-        <w:rPr>
-          <w:b/>
-          <w:bCs/>
-        </w:rPr>
-        <w:t>:</w:t>
+      <w:r>
+        <w:rPr>
+          <w:b/>
+          <w:bCs/>
+        </w:rPr>
+        <w:t>Kanban:</w:t>
       </w:r>
     </w:p>
     <w:p>
@@ -12126,7 +11564,7 @@
     <w:p>
       <w:r>
         <w:pict w14:anchorId="2B523752">
-          <v:rect id="_x0000_i1040" style="width:0;height:.75pt" o:hralign="center" o:hrstd="t" o:hr="t" fillcolor="#a0a0a0" stroked="f"/>
+          <v:rect id="_x0000_i1044" style="width:0;height:.75pt" o:hralign="center" o:hrstd="t" o:hr="t" fillcolor="#a0a0a0" stroked="f"/>
         </w:pict>
       </w:r>
     </w:p>
@@ -12162,40 +11600,15 @@
           <w:numId w:val="18"/>
         </w:numPr>
       </w:pPr>
-      <w:proofErr w:type="spellStart"/>
-      <w:r>
-        <w:rPr>
-          <w:b/>
-          <w:bCs/>
-        </w:rPr>
-        <w:t>Kanban</w:t>
-      </w:r>
-      <w:proofErr w:type="spellEnd"/>
-      <w:r>
-        <w:rPr>
-          <w:b/>
-          <w:bCs/>
-        </w:rPr>
-        <w:t>:</w:t>
-      </w:r>
-      <w:r>
-        <w:t xml:space="preserve"> Formação </w:t>
-      </w:r>
-      <w:proofErr w:type="spellStart"/>
-      <w:r>
-        <w:t>Kanban</w:t>
-      </w:r>
-      <w:proofErr w:type="spellEnd"/>
-      <w:r>
-        <w:t xml:space="preserve"> da </w:t>
-      </w:r>
-      <w:proofErr w:type="spellStart"/>
-      <w:r>
-        <w:t>Alura</w:t>
-      </w:r>
-      <w:proofErr w:type="spellEnd"/>
-      <w:r>
-        <w:t xml:space="preserve"> (recomendada pelo Sabino).</w:t>
+      <w:r>
+        <w:rPr>
+          <w:b/>
+          <w:bCs/>
+        </w:rPr>
+        <w:t>Kanban:</w:t>
+      </w:r>
+      <w:r>
+        <w:t> Formação Kanban da Alura (recomendada pelo Sabino).</w:t>
       </w:r>
     </w:p>
     <w:p>
@@ -12220,17 +11633,8 @@
           <w:b/>
           <w:bCs/>
         </w:rPr>
-        <w:t xml:space="preserve">Scrum </w:t>
-      </w:r>
-      <w:proofErr w:type="spellStart"/>
-      <w:r>
-        <w:rPr>
-          <w:b/>
-          <w:bCs/>
-        </w:rPr>
-        <w:t>Guide</w:t>
-      </w:r>
-      <w:proofErr w:type="spellEnd"/>
+        <w:t>Scrum Guide</w:t>
+      </w:r>
       <w:r>
         <w:t> oficial.</w:t>
       </w:r>
@@ -12264,49 +11668,7 @@
         <w:rPr>
           <w:lang w:val="en-US"/>
         </w:rPr>
-        <w:t xml:space="preserve">Kanban </w:t>
-      </w:r>
-      <w:proofErr w:type="spellStart"/>
-      <w:r>
-        <w:rPr>
-          <w:lang w:val="en-US"/>
-        </w:rPr>
-        <w:t>ajuda</w:t>
-      </w:r>
-      <w:proofErr w:type="spellEnd"/>
-      <w:r>
-        <w:rPr>
-          <w:lang w:val="en-US"/>
-        </w:rPr>
-        <w:t xml:space="preserve"> </w:t>
-      </w:r>
-      <w:proofErr w:type="gramStart"/>
-      <w:r>
-        <w:rPr>
-          <w:lang w:val="en-US"/>
-        </w:rPr>
-        <w:t>a</w:t>
-      </w:r>
-      <w:proofErr w:type="gramEnd"/>
-      <w:r>
-        <w:rPr>
-          <w:lang w:val="en-US"/>
-        </w:rPr>
-        <w:t xml:space="preserve"> </w:t>
-      </w:r>
-      <w:proofErr w:type="spellStart"/>
-      <w:r>
-        <w:rPr>
-          <w:lang w:val="en-US"/>
-        </w:rPr>
-        <w:t>entender</w:t>
-      </w:r>
-      <w:proofErr w:type="spellEnd"/>
-      <w:r>
-        <w:rPr>
-          <w:lang w:val="en-US"/>
-        </w:rPr>
-        <w:t> </w:t>
+        <w:t>Kanban ajuda a entender </w:t>
       </w:r>
       <w:r>
         <w:rPr>
@@ -12356,15 +11718,7 @@
     </w:p>
     <w:p>
       <w:r>
-        <w:t xml:space="preserve">Ambos (Scrum e </w:t>
-      </w:r>
-      <w:proofErr w:type="spellStart"/>
-      <w:r>
-        <w:t>Kanban</w:t>
-      </w:r>
-      <w:proofErr w:type="spellEnd"/>
-      <w:r>
-        <w:t>) são ferramentas poderosas para implementar agilidade, mas escolha com base no </w:t>
+        <w:t>Ambos (Scrum e Kanban) são ferramentas poderosas para implementar agilidade, mas escolha com base no </w:t>
       </w:r>
       <w:r>
         <w:rPr>
@@ -12449,23 +11803,7 @@
         <w:t>Framework ágil:</w:t>
       </w:r>
       <w:r>
-        <w:t> Estrutura específica que detalha a aplicação dos princípios ágeis (</w:t>
-      </w:r>
-      <w:proofErr w:type="spellStart"/>
-      <w:r>
-        <w:t>ex</w:t>
-      </w:r>
-      <w:proofErr w:type="spellEnd"/>
-      <w:r>
-        <w:t xml:space="preserve">: Scrum, </w:t>
-      </w:r>
-      <w:proofErr w:type="spellStart"/>
-      <w:r>
-        <w:t>Kanban</w:t>
-      </w:r>
-      <w:proofErr w:type="spellEnd"/>
-      <w:r>
-        <w:t>).</w:t>
+        <w:t> Estrutura específica que detalha a aplicação dos princípios ágeis (ex: Scrum, Kanban).</w:t>
       </w:r>
     </w:p>
     <w:p>
@@ -12474,15 +11812,7 @@
       </w:pPr>
       <w:bookmarkStart w:id="25" w:name="_Toc200547656"/>
       <w:r>
-        <w:t xml:space="preserve">Scrum e </w:t>
-      </w:r>
-      <w:proofErr w:type="spellStart"/>
-      <w:r>
-        <w:t>Kanban</w:t>
-      </w:r>
-      <w:proofErr w:type="spellEnd"/>
-      <w:r>
-        <w:t>:</w:t>
+        <w:t>Scrum e Kanban:</w:t>
       </w:r>
       <w:bookmarkEnd w:id="25"/>
     </w:p>
@@ -12493,32 +11823,15 @@
           <w:numId w:val="20"/>
         </w:numPr>
       </w:pPr>
-      <w:proofErr w:type="spellStart"/>
-      <w:r>
-        <w:rPr>
-          <w:b/>
-          <w:bCs/>
-        </w:rPr>
-        <w:t>Kanban</w:t>
-      </w:r>
-      <w:proofErr w:type="spellEnd"/>
-      <w:r>
-        <w:rPr>
-          <w:b/>
-          <w:bCs/>
-        </w:rPr>
-        <w:t>:</w:t>
-      </w:r>
-      <w:r>
-        <w:t xml:space="preserve"> Foca em melhoria contínua e fluxo de trabalho, evitando mudanças radicais ("big </w:t>
-      </w:r>
-      <w:proofErr w:type="spellStart"/>
-      <w:r>
-        <w:t>bang</w:t>
-      </w:r>
-      <w:proofErr w:type="spellEnd"/>
-      <w:r>
-        <w:t>").</w:t>
+      <w:r>
+        <w:rPr>
+          <w:b/>
+          <w:bCs/>
+        </w:rPr>
+        <w:t>Kanban:</w:t>
+      </w:r>
+      <w:r>
+        <w:t> Foca em melhoria contínua e fluxo de trabalho, evitando mudanças radicais ("big bang").</w:t>
       </w:r>
     </w:p>
     <w:p>
@@ -12568,15 +11881,7 @@
         </w:numPr>
       </w:pPr>
       <w:r>
-        <w:t xml:space="preserve">Scrum e </w:t>
-      </w:r>
-      <w:proofErr w:type="spellStart"/>
-      <w:r>
-        <w:t>Kanban</w:t>
-      </w:r>
-      <w:proofErr w:type="spellEnd"/>
-      <w:r>
-        <w:t xml:space="preserve"> têm abordagens distintas, mas ambas exigem adesão rigorosa a seus princípios para serem eficazes.</w:t>
+        <w:t>Scrum e Kanban têm abordagens distintas, mas ambas exigem adesão rigorosa a seus princípios para serem eficazes.</w:t>
       </w:r>
     </w:p>
     <w:p/>
@@ -12657,15 +11962,7 @@
         <w:t>Criação de experimentos simples:</w:t>
       </w:r>
       <w:r>
-        <w:t> Evita riscos altos (</w:t>
-      </w:r>
-      <w:proofErr w:type="spellStart"/>
-      <w:r>
-        <w:t>ex</w:t>
-      </w:r>
-      <w:proofErr w:type="spellEnd"/>
-      <w:r>
-        <w:t>: testar um produto inteiro pode ser inviável).</w:t>
+        <w:t> Evita riscos altos (ex: testar um produto inteiro pode ser inviável).</w:t>
       </w:r>
     </w:p>
     <w:p>
@@ -12791,7 +12088,7 @@
     <w:p>
       <w:r>
         <w:pict w14:anchorId="06A29739">
-          <v:rect id="_x0000_i1041" style="width:0;height:.75pt" o:hralign="center" o:hrstd="t" o:hrnoshade="t" o:hr="t" fillcolor="#f8faff" stroked="f"/>
+          <v:rect id="_x0000_i1045" style="width:0;height:.75pt" o:hralign="center" o:hrstd="t" o:hrnoshade="t" o:hr="t" fillcolor="#f8faff" stroked="f"/>
         </w:pict>
       </w:r>
     </w:p>
@@ -12800,29 +12097,8 @@
         <w:pStyle w:val="Ttulo2"/>
       </w:pPr>
       <w:bookmarkStart w:id="28" w:name="_Toc200547659"/>
-      <w:proofErr w:type="spellStart"/>
-      <w:r>
-        <w:t>Minimum</w:t>
-      </w:r>
-      <w:proofErr w:type="spellEnd"/>
-      <w:r>
-        <w:t xml:space="preserve"> </w:t>
-      </w:r>
-      <w:proofErr w:type="spellStart"/>
-      <w:r>
-        <w:t>Viable</w:t>
-      </w:r>
-      <w:proofErr w:type="spellEnd"/>
-      <w:r>
-        <w:t xml:space="preserve"> </w:t>
-      </w:r>
-      <w:proofErr w:type="spellStart"/>
-      <w:r>
-        <w:t>Product</w:t>
-      </w:r>
-      <w:proofErr w:type="spellEnd"/>
-      <w:r>
-        <w:t xml:space="preserve"> (MVP)</w:t>
+      <w:r>
+        <w:t>Minimum Viable Product (MVP)</w:t>
       </w:r>
       <w:bookmarkEnd w:id="28"/>
     </w:p>
@@ -12890,15 +12166,7 @@
         </w:numPr>
       </w:pPr>
       <w:r>
-        <w:t>Usar produtos existentes como base (</w:t>
-      </w:r>
-      <w:proofErr w:type="spellStart"/>
-      <w:r>
-        <w:t>ex</w:t>
-      </w:r>
-      <w:proofErr w:type="spellEnd"/>
-      <w:r>
-        <w:t>: testar uma ideia de rede social em uma plataforma já consolidada).</w:t>
+        <w:t>Usar produtos existentes como base (ex: testar uma ideia de rede social em uma plataforma já consolidada).</w:t>
       </w:r>
     </w:p>
     <w:p>
@@ -13072,7 +12340,7 @@
     <w:p>
       <w:r>
         <w:pict w14:anchorId="26900C26">
-          <v:rect id="_x0000_i1042" style="width:0;height:.75pt" o:hralign="center" o:hrstd="t" o:hrnoshade="t" o:hr="t" fillcolor="#f8faff" stroked="f"/>
+          <v:rect id="_x0000_i1046" style="width:0;height:.75pt" o:hralign="center" o:hrstd="t" o:hrnoshade="t" o:hr="t" fillcolor="#f8faff" stroked="f"/>
         </w:pict>
       </w:r>
     </w:p>
@@ -13166,7 +12434,7 @@
     <w:p>
       <w:r>
         <w:pict w14:anchorId="234790D2">
-          <v:rect id="_x0000_i1043" style="width:0;height:.75pt" o:hralign="center" o:hrstd="t" o:hrnoshade="t" o:hr="t" fillcolor="#f8faff" stroked="f"/>
+          <v:rect id="_x0000_i1047" style="width:0;height:.75pt" o:hralign="center" o:hrstd="t" o:hrnoshade="t" o:hr="t" fillcolor="#f8faff" stroked="f"/>
         </w:pict>
       </w:r>
     </w:p>
@@ -13288,7 +12556,7 @@
     <w:p>
       <w:r>
         <w:pict w14:anchorId="0B8B923F">
-          <v:rect id="_x0000_i1044" style="width:0;height:.75pt" o:hralign="center" o:hrstd="t" o:hrnoshade="t" o:hr="t" fillcolor="#f8faff" stroked="f"/>
+          <v:rect id="_x0000_i1048" style="width:0;height:.75pt" o:hralign="center" o:hrstd="t" o:hrnoshade="t" o:hr="t" fillcolor="#f8faff" stroked="f"/>
         </w:pict>
       </w:r>
     </w:p>
@@ -13359,7 +12627,7 @@
     <w:p>
       <w:r>
         <w:pict w14:anchorId="04763915">
-          <v:rect id="_x0000_i1045" style="width:0;height:.75pt" o:hralign="center" o:hrstd="t" o:hrnoshade="t" o:hr="t" fillcolor="#f8faff" stroked="f"/>
+          <v:rect id="_x0000_i1049" style="width:0;height:.75pt" o:hralign="center" o:hrstd="t" o:hrnoshade="t" o:hr="t" fillcolor="#f8faff" stroked="f"/>
         </w:pict>
       </w:r>
     </w:p>
@@ -13466,7 +12734,7 @@
     <w:p>
       <w:r>
         <w:pict w14:anchorId="467884F7">
-          <v:rect id="_x0000_i1046" style="width:0;height:.75pt" o:hralign="center" o:hrstd="t" o:hrnoshade="t" o:hr="t" fillcolor="#f8faff" stroked="f"/>
+          <v:rect id="_x0000_i1050" style="width:0;height:.75pt" o:hralign="center" o:hrstd="t" o:hrnoshade="t" o:hr="t" fillcolor="#f8faff" stroked="f"/>
         </w:pict>
       </w:r>
     </w:p>
@@ -13573,7 +12841,7 @@
     <w:p>
       <w:r>
         <w:pict w14:anchorId="4EAD1E67">
-          <v:rect id="_x0000_i1047" style="width:0;height:.75pt" o:hralign="center" o:hrstd="t" o:hrnoshade="t" o:hr="t" fillcolor="#f8faff" stroked="f"/>
+          <v:rect id="_x0000_i1051" style="width:0;height:.75pt" o:hralign="center" o:hrstd="t" o:hrnoshade="t" o:hr="t" fillcolor="#f8faff" stroked="f"/>
         </w:pict>
       </w:r>
     </w:p>
@@ -13623,15 +12891,7 @@
         <w:t>core</w:t>
       </w:r>
       <w:r>
-        <w:t xml:space="preserve"> do método (Scrum vs. </w:t>
-      </w:r>
-      <w:proofErr w:type="spellStart"/>
-      <w:r>
-        <w:t>Kanban</w:t>
-      </w:r>
-      <w:proofErr w:type="spellEnd"/>
-      <w:r>
-        <w:t>).</w:t>
+        <w:t> do método (Scrum vs. Kanban).</w:t>
       </w:r>
     </w:p>
     <w:p>
@@ -13700,21 +12960,13 @@
         </w:numPr>
       </w:pPr>
       <w:r>
-        <w:t xml:space="preserve">Medir resultados para melhorar continuamente (princípio presente no </w:t>
-      </w:r>
-      <w:proofErr w:type="spellStart"/>
-      <w:r>
-        <w:t>Kanban</w:t>
-      </w:r>
-      <w:proofErr w:type="spellEnd"/>
-      <w:r>
-        <w:t xml:space="preserve"> e Scrum).</w:t>
+        <w:t>Medir resultados para melhorar continuamente (princípio presente no Kanban e Scrum).</w:t>
       </w:r>
     </w:p>
     <w:p>
       <w:r>
         <w:pict w14:anchorId="627434F3">
-          <v:rect id="_x0000_i1048" style="width:0;height:.75pt" o:hralign="center" o:hrstd="t" o:hrnoshade="t" o:hr="t" fillcolor="#f8faff" stroked="f"/>
+          <v:rect id="_x0000_i1052" style="width:0;height:.75pt" o:hralign="center" o:hrstd="t" o:hrnoshade="t" o:hr="t" fillcolor="#f8faff" stroked="f"/>
         </w:pict>
       </w:r>
     </w:p>
@@ -13827,7 +13079,7 @@
     <w:p>
       <w:r>
         <w:pict w14:anchorId="1F203ED2">
-          <v:rect id="_x0000_i1049" style="width:0;height:.75pt" o:hralign="center" o:hrstd="t" o:hrnoshade="t" o:hr="t" fillcolor="#f8faff" stroked="f"/>
+          <v:rect id="_x0000_i1053" style="width:0;height:.75pt" o:hralign="center" o:hrstd="t" o:hrnoshade="t" o:hr="t" fillcolor="#f8faff" stroked="f"/>
         </w:pict>
       </w:r>
     </w:p>
@@ -14098,7 +13350,7 @@
       </w:r>
       <w:r>
         <w:pict w14:anchorId="5C3F5362">
-          <v:rect id="_x0000_i1050" style="width:0;height:.75pt" o:hralign="center" o:hrstd="t" o:hrnoshade="t" o:hr="t" fillcolor="#f8faff" stroked="f"/>
+          <v:rect id="_x0000_i1054" style="width:0;height:.75pt" o:hralign="center" o:hrstd="t" o:hrnoshade="t" o:hr="t" fillcolor="#f8faff" stroked="f"/>
         </w:pict>
       </w:r>
     </w:p>
@@ -14158,7 +13410,7 @@
     <w:p>
       <w:r>
         <w:pict w14:anchorId="046EC37A">
-          <v:rect id="_x0000_i1051" style="width:0;height:.75pt" o:hralign="center" o:hrstd="t" o:hrnoshade="t" o:hr="t" fillcolor="#f8faff" stroked="f"/>
+          <v:rect id="_x0000_i1055" style="width:0;height:.75pt" o:hralign="center" o:hrstd="t" o:hrnoshade="t" o:hr="t" fillcolor="#f8faff" stroked="f"/>
         </w:pict>
       </w:r>
     </w:p>
@@ -14265,7 +13517,7 @@
     <w:p>
       <w:r>
         <w:pict w14:anchorId="284DCFE0">
-          <v:rect id="_x0000_i1052" style="width:0;height:.75pt" o:hralign="center" o:hrstd="t" o:hrnoshade="t" o:hr="t" fillcolor="#f8faff" stroked="f"/>
+          <v:rect id="_x0000_i1056" style="width:0;height:.75pt" o:hralign="center" o:hrstd="t" o:hrnoshade="t" o:hr="t" fillcolor="#f8faff" stroked="f"/>
         </w:pict>
       </w:r>
     </w:p>
@@ -14315,7 +13567,7 @@
     <w:p>
       <w:r>
         <w:pict w14:anchorId="4C2C92D3">
-          <v:rect id="_x0000_i1053" style="width:0;height:.75pt" o:hralign="center" o:hrstd="t" o:hrnoshade="t" o:hr="t" fillcolor="#f8faff" stroked="f"/>
+          <v:rect id="_x0000_i1057" style="width:0;height:.75pt" o:hralign="center" o:hrstd="t" o:hrnoshade="t" o:hr="t" fillcolor="#f8faff" stroked="f"/>
         </w:pict>
       </w:r>
     </w:p>
@@ -14425,7 +13677,7 @@
     <w:p>
       <w:r>
         <w:pict w14:anchorId="6509894F">
-          <v:rect id="_x0000_i1054" style="width:0;height:.75pt" o:hralign="center" o:hrstd="t" o:hrnoshade="t" o:hr="t" fillcolor="#f8faff" stroked="f"/>
+          <v:rect id="_x0000_i1058" style="width:0;height:.75pt" o:hralign="center" o:hrstd="t" o:hrnoshade="t" o:hr="t" fillcolor="#f8faff" stroked="f"/>
         </w:pict>
       </w:r>
     </w:p>
@@ -14605,7 +13857,7 @@
     <w:p>
       <w:r>
         <w:pict w14:anchorId="703ADA86">
-          <v:rect id="_x0000_i1133" style="width:0;height:.75pt" o:hralign="center" o:hrstd="t" o:hrnoshade="t" o:hr="t" fillcolor="#f8faff" stroked="f"/>
+          <v:rect id="_x0000_i1059" style="width:0;height:.75pt" o:hralign="center" o:hrstd="t" o:hrnoshade="t" o:hr="t" fillcolor="#f8faff" stroked="f"/>
         </w:pict>
       </w:r>
     </w:p>
@@ -14642,31 +13894,7 @@
         </w:numPr>
       </w:pPr>
       <w:r>
-        <w:t xml:space="preserve">Empresas ágeis estão substituindo a gestão de projetos pela gestão de produtos (ex.: </w:t>
-      </w:r>
-      <w:proofErr w:type="spellStart"/>
-      <w:r>
-        <w:t>product</w:t>
-      </w:r>
-      <w:proofErr w:type="spellEnd"/>
-      <w:r>
-        <w:t xml:space="preserve"> </w:t>
-      </w:r>
-      <w:proofErr w:type="spellStart"/>
-      <w:r>
-        <w:t>owner</w:t>
-      </w:r>
-      <w:proofErr w:type="spellEnd"/>
-      <w:r>
-        <w:t xml:space="preserve">, </w:t>
-      </w:r>
-      <w:proofErr w:type="spellStart"/>
-      <w:r>
-        <w:t>product</w:t>
-      </w:r>
-      <w:proofErr w:type="spellEnd"/>
-      <w:r>
-        <w:t xml:space="preserve"> manager).</w:t>
+        <w:t>Empresas ágeis estão substituindo a gestão de projetos pela gestão de produtos (ex.: product owner, product manager).</w:t>
       </w:r>
     </w:p>
     <w:p>
@@ -14838,7 +14066,7 @@
     <w:p>
       <w:r>
         <w:pict w14:anchorId="1CDE441D">
-          <v:rect id="_x0000_i1134" style="width:0;height:.75pt" o:hralign="center" o:hrstd="t" o:hrnoshade="t" o:hr="t" fillcolor="#f8faff" stroked="f"/>
+          <v:rect id="_x0000_i1060" style="width:0;height:.75pt" o:hralign="center" o:hrstd="t" o:hrnoshade="t" o:hr="t" fillcolor="#f8faff" stroked="f"/>
         </w:pict>
       </w:r>
     </w:p>
@@ -14960,21 +14188,13 @@
         </w:numPr>
       </w:pPr>
       <w:r>
-        <w:t xml:space="preserve">Capacite times em gestão de produtos (ex.: frameworks ágeis como Scrum e </w:t>
-      </w:r>
-      <w:proofErr w:type="spellStart"/>
-      <w:r>
-        <w:t>Kanban</w:t>
-      </w:r>
-      <w:proofErr w:type="spellEnd"/>
-      <w:r>
-        <w:t>).</w:t>
+        <w:t>Capacite times em gestão de produtos (ex.: frameworks ágeis como Scrum e Kanban).</w:t>
       </w:r>
     </w:p>
     <w:p>
       <w:r>
         <w:pict w14:anchorId="15E7C2B6">
-          <v:rect id="_x0000_i1135" style="width:0;height:.75pt" o:hralign="center" o:hrstd="t" o:hrnoshade="t" o:hr="t" fillcolor="#f8faff" stroked="f"/>
+          <v:rect id="_x0000_i1061" style="width:0;height:.75pt" o:hralign="center" o:hrstd="t" o:hrnoshade="t" o:hr="t" fillcolor="#f8faff" stroked="f"/>
         </w:pict>
       </w:r>
     </w:p>
@@ -15069,7 +14289,7 @@
     <w:p>
       <w:r>
         <w:pict w14:anchorId="5B1CCE60">
-          <v:rect id="_x0000_i1157" style="width:0;height:.75pt" o:hralign="center" o:hrstd="t" o:hrnoshade="t" o:hr="t" fillcolor="#f8faff" stroked="f"/>
+          <v:rect id="_x0000_i1062" style="width:0;height:.75pt" o:hralign="center" o:hrstd="t" o:hrnoshade="t" o:hr="t" fillcolor="#f8faff" stroked="f"/>
         </w:pict>
       </w:r>
     </w:p>
@@ -15407,7 +14627,7 @@
     <w:p>
       <w:r>
         <w:pict w14:anchorId="7B26279E">
-          <v:rect id="_x0000_i1158" style="width:0;height:.75pt" o:hralign="center" o:hrstd="t" o:hrnoshade="t" o:hr="t" fillcolor="#f8faff" stroked="f"/>
+          <v:rect id="_x0000_i1063" style="width:0;height:.75pt" o:hralign="center" o:hrstd="t" o:hrnoshade="t" o:hr="t" fillcolor="#f8faff" stroked="f"/>
         </w:pict>
       </w:r>
     </w:p>
@@ -15536,7 +14756,7 @@
     <w:p>
       <w:r>
         <w:pict w14:anchorId="01CAC413">
-          <v:rect id="_x0000_i1159" style="width:0;height:.75pt" o:hralign="center" o:hrstd="t" o:hrnoshade="t" o:hr="t" fillcolor="#f8faff" stroked="f"/>
+          <v:rect id="_x0000_i1064" style="width:0;height:.75pt" o:hralign="center" o:hrstd="t" o:hrnoshade="t" o:hr="t" fillcolor="#f8faff" stroked="f"/>
         </w:pict>
       </w:r>
     </w:p>
@@ -15670,21 +14890,12 @@
       <w:r>
         <w:t>Sabemos que o propósito é um dos pilares mais importantes presentes dentro de uma empresa, sendo primordial para criar senso de pertencimento em todas as pessoas colaboradoras. Com isso em mente, escreva no seu caderno ou bloco de notas algumas opções de </w:t>
       </w:r>
-      <w:proofErr w:type="gramStart"/>
-      <w:r>
-        <w:rPr>
-          <w:b/>
-          <w:bCs/>
-        </w:rPr>
-        <w:t>por que</w:t>
-      </w:r>
-      <w:proofErr w:type="gramEnd"/>
-      <w:r>
-        <w:rPr>
-          <w:b/>
-          <w:bCs/>
-        </w:rPr>
-        <w:t xml:space="preserve"> especificamente o propósito não pode ser deixado de lado nas empresas</w:t>
+      <w:r>
+        <w:rPr>
+          <w:b/>
+          <w:bCs/>
+        </w:rPr>
+        <w:t>por que especificamente o propósito não pode ser deixado de lado nas empresas</w:t>
       </w:r>
       <w:r>
         <w:t>.</w:t>
@@ -15882,7 +15093,7 @@
     <w:p>
       <w:r>
         <w:pict w14:anchorId="1F3FA12E">
-          <v:rect id="_x0000_i1181" style="width:0;height:.75pt" o:hralign="center" o:hrstd="t" o:hrnoshade="t" o:hr="t" fillcolor="#f8faff" stroked="f"/>
+          <v:rect id="_x0000_i1065" style="width:0;height:.75pt" o:hralign="center" o:hrstd="t" o:hrnoshade="t" o:hr="t" fillcolor="#f8faff" stroked="f"/>
         </w:pict>
       </w:r>
     </w:p>
@@ -16328,7 +15539,7 @@
     <w:p>
       <w:r>
         <w:pict w14:anchorId="671721EC">
-          <v:rect id="_x0000_i1182" style="width:0;height:.75pt" o:hralign="center" o:hrstd="t" o:hrnoshade="t" o:hr="t" fillcolor="#f8faff" stroked="f"/>
+          <v:rect id="_x0000_i1066" style="width:0;height:.75pt" o:hralign="center" o:hrstd="t" o:hrnoshade="t" o:hr="t" fillcolor="#f8faff" stroked="f"/>
         </w:pict>
       </w:r>
     </w:p>
@@ -16445,7 +15656,7 @@
     <w:p>
       <w:r>
         <w:pict w14:anchorId="7D7D4E1F">
-          <v:rect id="_x0000_i1183" style="width:0;height:.75pt" o:hralign="center" o:hrstd="t" o:hrnoshade="t" o:hr="t" fillcolor="#f8faff" stroked="f"/>
+          <v:rect id="_x0000_i1067" style="width:0;height:.75pt" o:hralign="center" o:hrstd="t" o:hrnoshade="t" o:hr="t" fillcolor="#f8faff" stroked="f"/>
         </w:pict>
       </w:r>
     </w:p>
@@ -16535,34 +15746,10 @@
           <w:i/>
           <w:iCs/>
         </w:rPr>
-        <w:t xml:space="preserve">"Gestão ágil não é sobre controlar pessoas, mas sobre criar contextos </w:t>
-      </w:r>
-      <w:proofErr w:type="gramStart"/>
-      <w:r>
-        <w:rPr>
-          <w:i/>
-          <w:iCs/>
-        </w:rPr>
-        <w:t>onde</w:t>
-      </w:r>
-      <w:proofErr w:type="gramEnd"/>
-      <w:r>
-        <w:rPr>
-          <w:i/>
-          <w:iCs/>
-        </w:rPr>
-        <w:t xml:space="preserve"> elas possam brilhar."</w:t>
-      </w:r>
-      <w:r>
-        <w:t xml:space="preserve"> — Adaptado de Jurgen </w:t>
-      </w:r>
-      <w:proofErr w:type="spellStart"/>
-      <w:r>
-        <w:t>Appelo</w:t>
-      </w:r>
-      <w:proofErr w:type="spellEnd"/>
-      <w:r>
-        <w:t xml:space="preserve"> (criador do Management 3.0).</w:t>
+        <w:t>"Gestão ágil não é sobre controlar pessoas, mas sobre criar contextos onde elas possam brilhar."</w:t>
+      </w:r>
+      <w:r>
+        <w:t> — Adaptado de Jurgen Appelo (criador do Management 3.0).</w:t>
       </w:r>
     </w:p>
     <w:p/>
@@ -16686,7 +15873,7 @@
     <w:p>
       <w:r>
         <w:pict w14:anchorId="340149ED">
-          <v:rect id="_x0000_i1205" style="width:0;height:.75pt" o:hralign="center" o:hrstd="t" o:hrnoshade="t" o:hr="t" fillcolor="#f8faff" stroked="f"/>
+          <v:rect id="_x0000_i1068" style="width:0;height:.75pt" o:hralign="center" o:hrstd="t" o:hrnoshade="t" o:hr="t" fillcolor="#f8faff" stroked="f"/>
         </w:pict>
       </w:r>
     </w:p>
@@ -16743,15 +15930,7 @@
         <w:t>Origem</w:t>
       </w:r>
       <w:r>
-        <w:t xml:space="preserve">: Surgiu na TI (com Scrum, </w:t>
-      </w:r>
-      <w:proofErr w:type="spellStart"/>
-      <w:r>
-        <w:t>Kanban</w:t>
-      </w:r>
-      <w:proofErr w:type="spellEnd"/>
-      <w:r>
-        <w:t>), mas é </w:t>
+        <w:t>: Surgiu na TI (com Scrum, Kanban), mas é </w:t>
       </w:r>
       <w:r>
         <w:rPr>
@@ -16815,15 +15994,7 @@
         <w:t>RH</w:t>
       </w:r>
       <w:r>
-        <w:t xml:space="preserve">: Processos seletivos iterativos, focados em </w:t>
-      </w:r>
-      <w:proofErr w:type="spellStart"/>
-      <w:r>
-        <w:t>fit</w:t>
-      </w:r>
-      <w:proofErr w:type="spellEnd"/>
-      <w:r>
-        <w:t xml:space="preserve"> cultural.</w:t>
+        <w:t>: Processos seletivos iterativos, focados em fit cultural.</w:t>
       </w:r>
     </w:p>
     <w:p>
@@ -17189,15 +16360,7 @@
           </w:tcPr>
           <w:p>
             <w:r>
-              <w:t xml:space="preserve">Dados e metas visíveis para todos (ex.: quadros </w:t>
-            </w:r>
-            <w:proofErr w:type="spellStart"/>
-            <w:r>
-              <w:t>Kanban</w:t>
-            </w:r>
-            <w:proofErr w:type="spellEnd"/>
-            <w:r>
-              <w:t>).</w:t>
+              <w:t>Dados e metas visíveis para todos (ex.: quadros Kanban).</w:t>
             </w:r>
           </w:p>
         </w:tc>
@@ -17270,7 +16433,7 @@
     <w:p>
       <w:r>
         <w:pict w14:anchorId="307DE1E4">
-          <v:rect id="_x0000_i1206" style="width:0;height:.75pt" o:hralign="center" o:hrstd="t" o:hrnoshade="t" o:hr="t" fillcolor="#f8faff" stroked="f"/>
+          <v:rect id="_x0000_i1069" style="width:0;height:.75pt" o:hralign="center" o:hrstd="t" o:hrnoshade="t" o:hr="t" fillcolor="#f8faff" stroked="f"/>
         </w:pict>
       </w:r>
     </w:p>
@@ -17337,15 +16500,7 @@
         <w:t>ferramentas visuais</w:t>
       </w:r>
       <w:r>
-        <w:t xml:space="preserve"> (ex.: </w:t>
-      </w:r>
-      <w:proofErr w:type="spellStart"/>
-      <w:r>
-        <w:t>Kanban</w:t>
-      </w:r>
-      <w:proofErr w:type="spellEnd"/>
-      <w:r>
-        <w:t xml:space="preserve"> para gerenciar tarefas não-TI).</w:t>
+        <w:t> (ex.: Kanban para gerenciar tarefas não-TI).</w:t>
       </w:r>
     </w:p>
     <w:p>
@@ -17373,15 +16528,7 @@
         <w:t>reuniões curtas e focadas</w:t>
       </w:r>
       <w:r>
-        <w:t xml:space="preserve"> (ex.: </w:t>
-      </w:r>
-      <w:proofErr w:type="spellStart"/>
-      <w:r>
-        <w:t>daily</w:t>
-      </w:r>
-      <w:proofErr w:type="spellEnd"/>
-      <w:r>
-        <w:t xml:space="preserve"> de 15 min para alinhar prioridades).</w:t>
+        <w:t> (ex.: daily de 15 min para alinhar prioridades).</w:t>
       </w:r>
     </w:p>
     <w:p>
@@ -17415,7 +16562,7 @@
     <w:p>
       <w:r>
         <w:pict w14:anchorId="684FA4AB">
-          <v:rect id="_x0000_i1207" style="width:0;height:.75pt" o:hralign="center" o:hrstd="t" o:hrnoshade="t" o:hr="t" fillcolor="#f8faff" stroked="f"/>
+          <v:rect id="_x0000_i1070" style="width:0;height:.75pt" o:hralign="center" o:hrstd="t" o:hrnoshade="t" o:hr="t" fillcolor="#f8faff" stroked="f"/>
         </w:pict>
       </w:r>
     </w:p>
@@ -17459,15 +16606,7 @@
         <w:t>Para líderes</w:t>
       </w:r>
       <w:r>
-        <w:t xml:space="preserve">: </w:t>
-      </w:r>
-      <w:proofErr w:type="gramStart"/>
-      <w:r>
-        <w:t>Abra mão do</w:t>
-      </w:r>
-      <w:proofErr w:type="gramEnd"/>
-      <w:r>
-        <w:t xml:space="preserve"> controle excessivo; confie na autonomia.</w:t>
+        <w:t>: Abra mão do controle excessivo; confie na autonomia.</w:t>
       </w:r>
     </w:p>
     <w:p>
@@ -17579,7 +16718,7 @@
     <w:p>
       <w:r>
         <w:pict w14:anchorId="1772D6EC">
-          <v:rect id="_x0000_i1235" style="width:0;height:.75pt" o:hralign="center" o:hrstd="t" o:hrnoshade="t" o:hr="t" fillcolor="#f8faff" stroked="f"/>
+          <v:rect id="_x0000_i1071" style="width:0;height:.75pt" o:hralign="center" o:hrstd="t" o:hrnoshade="t" o:hr="t" fillcolor="#f8faff" stroked="f"/>
         </w:pict>
       </w:r>
     </w:p>
@@ -18273,7 +17412,7 @@
     <w:p>
       <w:r>
         <w:pict w14:anchorId="2BABE83D">
-          <v:rect id="_x0000_i1236" style="width:0;height:.75pt" o:hralign="center" o:hrstd="t" o:hrnoshade="t" o:hr="t" fillcolor="#f8faff" stroked="f"/>
+          <v:rect id="_x0000_i1072" style="width:0;height:.75pt" o:hralign="center" o:hrstd="t" o:hrnoshade="t" o:hr="t" fillcolor="#f8faff" stroked="f"/>
         </w:pict>
       </w:r>
     </w:p>
@@ -18392,7 +17531,7 @@
     <w:p>
       <w:r>
         <w:pict w14:anchorId="7CF93117">
-          <v:rect id="_x0000_i1237" style="width:0;height:.75pt" o:hralign="center" o:hrstd="t" o:hrnoshade="t" o:hr="t" fillcolor="#f8faff" stroked="f"/>
+          <v:rect id="_x0000_i1073" style="width:0;height:.75pt" o:hralign="center" o:hrstd="t" o:hrnoshade="t" o:hr="t" fillcolor="#f8faff" stroked="f"/>
         </w:pict>
       </w:r>
     </w:p>
@@ -18460,23 +17599,7 @@
         </w:numPr>
       </w:pPr>
       <w:r>
-        <w:t xml:space="preserve">Participe de projetos </w:t>
-      </w:r>
-      <w:proofErr w:type="spellStart"/>
-      <w:r>
-        <w:t>cross-function</w:t>
-      </w:r>
-      <w:proofErr w:type="spellEnd"/>
-      <w:r>
-        <w:t xml:space="preserve"> (ex.: trabalhe com UX, </w:t>
-      </w:r>
-      <w:proofErr w:type="spellStart"/>
-      <w:r>
-        <w:t>Devs</w:t>
-      </w:r>
-      <w:proofErr w:type="spellEnd"/>
-      <w:r>
-        <w:t xml:space="preserve"> e Marketing).</w:t>
+        <w:t>Participe de projetos cross-function (ex.: trabalhe com UX, Devs e Marketing).</w:t>
       </w:r>
     </w:p>
     <w:p>
@@ -18511,7 +17634,7 @@
     <w:p>
       <w:r>
         <w:pict w14:anchorId="7EDD43C0">
-          <v:rect id="_x0000_i1238" style="width:0;height:.75pt" o:hralign="center" o:hrstd="t" o:hrnoshade="t" o:hr="t" fillcolor="#f8faff" stroked="f"/>
+          <v:rect id="_x0000_i1074" style="width:0;height:.75pt" o:hralign="center" o:hrstd="t" o:hrnoshade="t" o:hr="t" fillcolor="#f8faff" stroked="f"/>
         </w:pict>
       </w:r>
     </w:p>
@@ -18528,15 +17651,7 @@
     </w:p>
     <w:p>
       <w:r>
-        <w:t xml:space="preserve">A agilidade não é só sobre métodos (Scrum, </w:t>
-      </w:r>
-      <w:proofErr w:type="spellStart"/>
-      <w:r>
-        <w:t>Kanban</w:t>
-      </w:r>
-      <w:proofErr w:type="spellEnd"/>
-      <w:r>
-        <w:t>), mas sobre </w:t>
+        <w:t>A agilidade não é só sobre métodos (Scrum, Kanban), mas sobre </w:t>
       </w:r>
       <w:r>
         <w:rPr>
@@ -18621,15 +17736,7 @@
         </w:numPr>
       </w:pPr>
       <w:r>
-        <w:t xml:space="preserve">Aprofunde cada soft skill com cursos específicos (ex.: "Comunicação Não-Violenta" na </w:t>
-      </w:r>
-      <w:proofErr w:type="spellStart"/>
-      <w:r>
-        <w:t>Alura</w:t>
-      </w:r>
-      <w:proofErr w:type="spellEnd"/>
-      <w:r>
-        <w:t>).</w:t>
+        <w:t>Aprofunde cada soft skill com cursos específicos (ex.: "Comunicação Não-Violenta" na Alura).</w:t>
       </w:r>
     </w:p>
     <w:p>
@@ -28106,6 +27213,7 @@
   <w:num w:numId="64" w16cid:durableId="1764261881">
     <w:abstractNumId w:val="35"/>
   </w:num>
+  <w:numIdMacAtCleanup w:val="64"/>
 </w:numbering>
 </file>
 
@@ -28708,6 +27816,7 @@
   <w:style w:type="character" w:default="1" w:styleId="Fontepargpadro">
     <w:name w:val="Default Paragraph Font"/>
     <w:uiPriority w:val="1"/>
+    <w:semiHidden/>
     <w:unhideWhenUsed/>
   </w:style>
   <w:style w:type="table" w:default="1" w:styleId="Tabelanormal">

</xml_diff>